<commit_message>
created .xls files from ods files
</commit_message>
<xml_diff>
--- a/Draft/draft-full.v8.docx
+++ b/Draft/draft-full.v8.docx
@@ -19,8 +19,6 @@
           <w:docGrid w:linePitch="360"/>
         </w:sectPr>
       </w:pPr>
-      <w:bookmarkStart w:id="0" w:name="_GoBack"/>
-      <w:bookmarkEnd w:id="0"/>
     </w:p>
     <w:p>
       <w:pPr>
@@ -283,7 +281,21 @@
         <w:rPr>
           <w:rFonts w:cs="Times New Roman"/>
         </w:rPr>
-        <w:t>robotics chassis to suit their needs. This first robot had a three wheel design. Two drive wheels on the left and right were connected to separate motors and provided for all movement of the robot. A third wheel on the back was used to stabilize the robot. That wheel was what is known as an “omni wheel.” These wheels have rollers around the circumference that are perpendicular to the rotation of the wheel which allows it to slide left and right to reduce friction when the robot is turning. The initial build of this chassis was to accommodate the restrictions put forth by the Trinity College Fire Fighting Home Robot Contest. This meant that the robot could not exceed certain dimensional limitations. The need to fit various components onto the chassis caused spacing problems. In addition the drive system was inaccurate and required a great deal of calibration whenever the battery that powered the motors died and needed replacing.</w:t>
+        <w:t>robotics chassis to suit their needs. This first robot had a three wheel design. Two drive wheels on the left and right were connected to separate motors and provided for all movement of the robot. A third wheel on the back was used to stabilize the robot. That wheel was what is known as an “</w:t>
+      </w:r>
+      <w:proofErr w:type="spellStart"/>
+      <w:r>
+        <w:rPr>
+          <w:rFonts w:cs="Times New Roman"/>
+        </w:rPr>
+        <w:t>omni</w:t>
+      </w:r>
+      <w:proofErr w:type="spellEnd"/>
+      <w:r>
+        <w:rPr>
+          <w:rFonts w:cs="Times New Roman"/>
+        </w:rPr>
+        <w:t xml:space="preserve"> wheel.” These wheels have rollers around the circumference that are perpendicular to the rotation of the wheel which allows it to slide left and right to reduce friction when the robot is turning. The initial build of this chassis was to accommodate the restrictions put forth by the Trinity College Fire Fighting Home Robot Contest. This meant that the robot could not exceed certain dimensional limitations. The need to fit various components onto the chassis caused spacing problems. In addition the drive system was inaccurate and required a great deal of calibration whenever the battery that powered the motors died and needed replacing.</w:t>
       </w:r>
     </w:p>
     <w:p>
@@ -448,7 +460,21 @@
         <w:rPr>
           <w:rFonts w:cs="Times New Roman"/>
         </w:rPr>
-        <w:t xml:space="preserve">. It has a 71 degree left to right viewing angle. This larger view lets the robot capture images that depict a wider area than the previous camera and allowed for more environmental features to analyzed. </w:t>
+        <w:t xml:space="preserve">. It has a 71 degree left to right viewing angle. This larger view lets the robot capture images that depict a wider area than the previous camera and allowed for more environmental features to </w:t>
+      </w:r>
+      <w:proofErr w:type="gramStart"/>
+      <w:r>
+        <w:rPr>
+          <w:rFonts w:cs="Times New Roman"/>
+        </w:rPr>
+        <w:t>analyzed</w:t>
+      </w:r>
+      <w:proofErr w:type="gramEnd"/>
+      <w:r>
+        <w:rPr>
+          <w:rFonts w:cs="Times New Roman"/>
+        </w:rPr>
+        <w:t xml:space="preserve">. </w:t>
       </w:r>
     </w:p>
     <w:p>
@@ -627,6 +653,7 @@
           <w:rFonts w:cs="Times New Roman"/>
         </w:rPr>
       </w:pPr>
+      <w:proofErr w:type="gramStart"/>
       <w:r>
         <w:rPr>
           <w:rFonts w:cs="Times New Roman"/>
@@ -634,6 +661,7 @@
         </w:rPr>
         <w:t>Figure 2.1.</w:t>
       </w:r>
+      <w:proofErr w:type="gramEnd"/>
       <w:r>
         <w:rPr>
           <w:rFonts w:cs="Times New Roman"/>
@@ -658,7 +686,21 @@
         <w:rPr>
           <w:rFonts w:cs="Times New Roman"/>
         </w:rPr>
-        <w:t>is means that the signal form the sonar will not always reflect directly back to the receiver. If any of the signal does return there is a good chance that it h</w:t>
+        <w:t xml:space="preserve">is means that the signal form the sonar will not always reflect directly back to the receiver. If any of the </w:t>
+      </w:r>
+      <w:proofErr w:type="gramStart"/>
+      <w:r>
+        <w:rPr>
+          <w:rFonts w:cs="Times New Roman"/>
+        </w:rPr>
+        <w:t>signal</w:t>
+      </w:r>
+      <w:proofErr w:type="gramEnd"/>
+      <w:r>
+        <w:rPr>
+          <w:rFonts w:cs="Times New Roman"/>
+        </w:rPr>
+        <w:t xml:space="preserve"> does return there is a good chance that it h</w:t>
       </w:r>
       <w:r>
         <w:rPr>
@@ -830,12 +872,14 @@
         <w:spacing w:line="480" w:lineRule="auto"/>
         <w:jc w:val="center"/>
       </w:pPr>
+      <w:proofErr w:type="gramStart"/>
       <w:r>
         <w:rPr>
           <w:i/>
         </w:rPr>
         <w:t>Figure 2.2.</w:t>
       </w:r>
+      <w:proofErr w:type="gramEnd"/>
       <w:r>
         <w:t xml:space="preserve"> Specular Reflection in sonar</w:t>
       </w:r>
@@ -854,7 +898,15 @@
         <w:t xml:space="preserve">the size and location of the object being sensed or the angle of the beam </w:t>
       </w:r>
       <w:r>
-        <w:t>results in the signal never reflecting back at the sensor.</w:t>
+        <w:t xml:space="preserve">results in the signal </w:t>
+      </w:r>
+      <w:proofErr w:type="gramStart"/>
+      <w:r>
+        <w:t>never reflecting</w:t>
+      </w:r>
+      <w:proofErr w:type="gramEnd"/>
+      <w:r>
+        <w:t xml:space="preserve"> back at the sensor.</w:t>
       </w:r>
       <w:r>
         <w:t xml:space="preserve"> </w:t>
@@ -925,12 +977,14 @@
         <w:spacing w:line="480" w:lineRule="auto"/>
         <w:jc w:val="center"/>
       </w:pPr>
+      <w:proofErr w:type="gramStart"/>
       <w:r>
         <w:rPr>
           <w:i/>
         </w:rPr>
         <w:t>Figure 2.3.</w:t>
       </w:r>
+      <w:proofErr w:type="gramEnd"/>
       <w:r>
         <w:t xml:space="preserve"> Sonar sensor in a corner</w:t>
       </w:r>
@@ -1139,11 +1193,33 @@
         </w:rPr>
         <w:t xml:space="preserve"> </w:t>
       </w:r>
-      <w:r>
-        <w:rPr>
-          <w:rFonts w:cs="Times New Roman"/>
-        </w:rPr>
-        <w:t>Duemilanove and it can use as it's processor either the Atmel Atmega168, which was used in the final implementation of the project, or the Atmel ATmega328</w:t>
+      <w:proofErr w:type="spellStart"/>
+      <w:r>
+        <w:rPr>
+          <w:rFonts w:cs="Times New Roman"/>
+        </w:rPr>
+        <w:t>Duemilanove</w:t>
+      </w:r>
+      <w:proofErr w:type="spellEnd"/>
+      <w:r>
+        <w:rPr>
+          <w:rFonts w:cs="Times New Roman"/>
+        </w:rPr>
+        <w:t xml:space="preserve"> and it can use as </w:t>
+      </w:r>
+      <w:proofErr w:type="gramStart"/>
+      <w:r>
+        <w:rPr>
+          <w:rFonts w:cs="Times New Roman"/>
+        </w:rPr>
+        <w:t>it's</w:t>
+      </w:r>
+      <w:proofErr w:type="gramEnd"/>
+      <w:r>
+        <w:rPr>
+          <w:rFonts w:cs="Times New Roman"/>
+        </w:rPr>
+        <w:t xml:space="preserve"> processor either the Atmel Atmega168, which was used in the final implementation of the project, or the Atmel ATmega328</w:t>
       </w:r>
       <w:r>
         <w:rPr>
@@ -1218,7 +1294,21 @@
           <w:rFonts w:cs="Times New Roman"/>
         </w:rPr>
         <w:tab/>
-        <w:t xml:space="preserve">power it with a AC-to-DC adapter or battery to get started. </w:t>
+        <w:t xml:space="preserve">power it with </w:t>
+      </w:r>
+      <w:proofErr w:type="gramStart"/>
+      <w:r>
+        <w:rPr>
+          <w:rFonts w:cs="Times New Roman"/>
+        </w:rPr>
+        <w:t>a</w:t>
+      </w:r>
+      <w:proofErr w:type="gramEnd"/>
+      <w:r>
+        <w:rPr>
+          <w:rFonts w:cs="Times New Roman"/>
+        </w:rPr>
+        <w:t xml:space="preserve"> AC-to-DC adapter or battery to get started. </w:t>
       </w:r>
       <w:r>
         <w:rPr>
@@ -1272,8 +1362,18 @@
           <w:i/>
           <w:iCs/>
         </w:rPr>
-        <w:t>Putting it Together</w:t>
-      </w:r>
+        <w:t xml:space="preserve">Putting it </w:t>
+      </w:r>
+      <w:proofErr w:type="gramStart"/>
+      <w:r>
+        <w:rPr>
+          <w:rFonts w:cs="Times New Roman"/>
+          <w:i/>
+          <w:iCs/>
+        </w:rPr>
+        <w:t>Together</w:t>
+      </w:r>
+      <w:proofErr w:type="gramEnd"/>
     </w:p>
     <w:p>
       <w:pPr>
@@ -1679,7 +1779,23 @@
         <w:rPr>
           <w:rFonts w:cs="Times New Roman"/>
         </w:rPr>
-        <w:t>There are many ways that the color of a pixel in a image can be represented. The most common method is to use the RGB</w:t>
+        <w:t xml:space="preserve">There are many ways that the color of a pixel in </w:t>
+      </w:r>
+      <w:proofErr w:type="spellStart"/>
+      <w:proofErr w:type="gramStart"/>
+      <w:r>
+        <w:rPr>
+          <w:rFonts w:cs="Times New Roman"/>
+        </w:rPr>
+        <w:t>a</w:t>
+      </w:r>
+      <w:proofErr w:type="spellEnd"/>
+      <w:proofErr w:type="gramEnd"/>
+      <w:r>
+        <w:rPr>
+          <w:rFonts w:cs="Times New Roman"/>
+        </w:rPr>
+        <w:t xml:space="preserve"> image can be represented. The most common method is to use the RGB</w:t>
       </w:r>
       <w:r>
         <w:rPr>
@@ -1703,8 +1819,30 @@
         <w:rPr>
           <w:rFonts w:cs="Times New Roman"/>
         </w:rPr>
-        <w:t>Commission Internationale de l´Eclairage</w:t>
-      </w:r>
+        <w:t xml:space="preserve">Commission </w:t>
+      </w:r>
+      <w:proofErr w:type="spellStart"/>
+      <w:r>
+        <w:rPr>
+          <w:rFonts w:cs="Times New Roman"/>
+        </w:rPr>
+        <w:t>Internationale</w:t>
+      </w:r>
+      <w:proofErr w:type="spellEnd"/>
+      <w:r>
+        <w:rPr>
+          <w:rFonts w:cs="Times New Roman"/>
+        </w:rPr>
+        <w:t xml:space="preserve"> de </w:t>
+      </w:r>
+      <w:proofErr w:type="spellStart"/>
+      <w:r>
+        <w:rPr>
+          <w:rFonts w:cs="Times New Roman"/>
+        </w:rPr>
+        <w:t>l´Eclairage</w:t>
+      </w:r>
+      <w:proofErr w:type="spellEnd"/>
       <w:r>
         <w:rPr>
           <w:rFonts w:cs="Times New Roman"/>
@@ -1811,6 +1949,7 @@
           <w:iCs/>
         </w:rPr>
       </w:pPr>
+      <w:proofErr w:type="spellStart"/>
       <w:r>
         <w:rPr>
           <w:rFonts w:cs="Times New Roman"/>
@@ -1819,26 +1958,91 @@
         </w:rPr>
         <w:t>OpenCV</w:t>
       </w:r>
-    </w:p>
-    <w:p>
-      <w:pPr>
-        <w:spacing w:line="480" w:lineRule="auto"/>
-        <w:rPr>
-          <w:rFonts w:cs="Times New Roman"/>
-        </w:rPr>
-      </w:pPr>
-      <w:r>
-        <w:rPr>
-          <w:rFonts w:cs="Times New Roman"/>
-        </w:rPr>
-        <w:tab/>
-        <w:t>The first image processing package that was approached in the course of this research was the Open CV package of image processing tools. OpenCV [xx] (Open Source Computer Vision) is “a library of computer vision routines from Intel. First released in 2000, OpenCV code is used in applications such as object, face, and gesture recognition, lip reading and motion tracking.”[xx] OpenCV showed very good potential early on in the research, specifically in the first iteration of the project. However, due to the limitations of the camera that were discovered, further development</w:t>
-      </w:r>
-      <w:r>
-        <w:rPr>
-          <w:rFonts w:cs="Times New Roman"/>
-        </w:rPr>
-        <w:t xml:space="preserve"> halted, including development using OpenCV, </w:t>
+      <w:proofErr w:type="spellEnd"/>
+    </w:p>
+    <w:p>
+      <w:pPr>
+        <w:spacing w:line="480" w:lineRule="auto"/>
+        <w:rPr>
+          <w:rFonts w:cs="Times New Roman"/>
+        </w:rPr>
+      </w:pPr>
+      <w:r>
+        <w:rPr>
+          <w:rFonts w:cs="Times New Roman"/>
+        </w:rPr>
+        <w:tab/>
+        <w:t xml:space="preserve">The first image processing package that was approached in the course of this research was the Open CV package of image processing tools. </w:t>
+      </w:r>
+      <w:proofErr w:type="spellStart"/>
+      <w:r>
+        <w:rPr>
+          <w:rFonts w:cs="Times New Roman"/>
+        </w:rPr>
+        <w:t>OpenCV</w:t>
+      </w:r>
+      <w:proofErr w:type="spellEnd"/>
+      <w:r>
+        <w:rPr>
+          <w:rFonts w:cs="Times New Roman"/>
+        </w:rPr>
+        <w:t xml:space="preserve"> [xx] (Open Source Computer Vision) is “a library of computer vision routines from Intel. First released in 2000, </w:t>
+      </w:r>
+      <w:proofErr w:type="spellStart"/>
+      <w:r>
+        <w:rPr>
+          <w:rFonts w:cs="Times New Roman"/>
+        </w:rPr>
+        <w:t>OpenCV</w:t>
+      </w:r>
+      <w:proofErr w:type="spellEnd"/>
+      <w:r>
+        <w:rPr>
+          <w:rFonts w:cs="Times New Roman"/>
+        </w:rPr>
+        <w:t xml:space="preserve"> code is used in applications such as object, face, and gesture recognition, lip reading and motion tracking.”[xx] </w:t>
+      </w:r>
+      <w:proofErr w:type="spellStart"/>
+      <w:r>
+        <w:rPr>
+          <w:rFonts w:cs="Times New Roman"/>
+        </w:rPr>
+        <w:t>OpenCV</w:t>
+      </w:r>
+      <w:proofErr w:type="spellEnd"/>
+      <w:r>
+        <w:rPr>
+          <w:rFonts w:cs="Times New Roman"/>
+        </w:rPr>
+        <w:t xml:space="preserve"> showed very good potential early on in the research, specifically in the first iteration of the project. However, due to the limitations of the camera that were discovered, further development</w:t>
+      </w:r>
+      <w:r>
+        <w:rPr>
+          <w:rFonts w:cs="Times New Roman"/>
+        </w:rPr>
+        <w:t xml:space="preserve"> halted, including development using </w:t>
+      </w:r>
+      <w:proofErr w:type="spellStart"/>
+      <w:proofErr w:type="gramStart"/>
+      <w:r>
+        <w:rPr>
+          <w:rFonts w:cs="Times New Roman"/>
+        </w:rPr>
+        <w:t>OpenCV</w:t>
+      </w:r>
+      <w:proofErr w:type="spellEnd"/>
+      <w:r>
+        <w:rPr>
+          <w:rFonts w:cs="Times New Roman"/>
+        </w:rPr>
+        <w:t>,</w:t>
+      </w:r>
+      <w:proofErr w:type="gramEnd"/>
+      <w:r>
+        <w:rPr>
+          <w:rFonts w:cs="Times New Roman"/>
+        </w:rPr>
+        <w:t xml:space="preserve"> </w:t>
       </w:r>
       <w:r>
         <w:rPr>
@@ -1879,7 +2083,23 @@
           <w:color w:val="000000"/>
         </w:rPr>
         <w:tab/>
-        <w:t xml:space="preserve">When work first started on the second iteration of the robot, a need arose to find a way to control the platform that had been developed on the Create. Initially the robot was controlled using a Python library built by [xxx]. Python initially seemed to be a good choice as there already exist bindings that let </w:t>
+        <w:t xml:space="preserve">When work first started on the second iteration of the robot, a need arose to find a way to control the platform that had been developed on the Create. Initially the robot was controlled using a Python library built by [xxx]. Python initially seemed to be a good choice as there already </w:t>
+      </w:r>
+      <w:proofErr w:type="gramStart"/>
+      <w:r>
+        <w:rPr>
+          <w:rFonts w:cs="Times New Roman"/>
+          <w:color w:val="000000"/>
+        </w:rPr>
+        <w:t>exist</w:t>
+      </w:r>
+      <w:proofErr w:type="gramEnd"/>
+      <w:r>
+        <w:rPr>
+          <w:rFonts w:cs="Times New Roman"/>
+          <w:color w:val="000000"/>
+        </w:rPr>
+        <w:t xml:space="preserve"> bindings that let </w:t>
       </w:r>
       <w:r>
         <w:rPr>
@@ -1893,7 +2113,23 @@
           <w:rFonts w:cs="Times New Roman"/>
           <w:color w:val="000000"/>
         </w:rPr>
-        <w:t xml:space="preserve"> use OpenCV natively. The issue that ar</w:t>
+        <w:t xml:space="preserve"> use </w:t>
+      </w:r>
+      <w:proofErr w:type="spellStart"/>
+      <w:r>
+        <w:rPr>
+          <w:rFonts w:cs="Times New Roman"/>
+          <w:color w:val="000000"/>
+        </w:rPr>
+        <w:t>OpenCV</w:t>
+      </w:r>
+      <w:proofErr w:type="spellEnd"/>
+      <w:r>
+        <w:rPr>
+          <w:rFonts w:cs="Times New Roman"/>
+          <w:color w:val="000000"/>
+        </w:rPr>
+        <w:t xml:space="preserve"> natively. The issue that ar</w:t>
       </w:r>
       <w:r>
         <w:rPr>
@@ -1935,7 +2171,23 @@
           <w:rFonts w:cs="Times New Roman"/>
           <w:color w:val="000000"/>
         </w:rPr>
-        <w:t xml:space="preserve"> using OpenCV in C++. At this point a switch could have been made to return to using C++ </w:t>
+        <w:t xml:space="preserve"> using </w:t>
+      </w:r>
+      <w:proofErr w:type="spellStart"/>
+      <w:r>
+        <w:rPr>
+          <w:rFonts w:cs="Times New Roman"/>
+          <w:color w:val="000000"/>
+        </w:rPr>
+        <w:t>OpenCV</w:t>
+      </w:r>
+      <w:proofErr w:type="spellEnd"/>
+      <w:r>
+        <w:rPr>
+          <w:rFonts w:cs="Times New Roman"/>
+          <w:color w:val="000000"/>
+        </w:rPr>
+        <w:t xml:space="preserve"> in C++. At this point a switch could have been made to return to using C++ </w:t>
       </w:r>
       <w:r>
         <w:rPr>
@@ -1949,7 +2201,23 @@
           <w:rFonts w:cs="Times New Roman"/>
           <w:color w:val="000000"/>
         </w:rPr>
-        <w:t xml:space="preserve"> John Spletzer a professor at Lehigh University who has </w:t>
+        <w:t xml:space="preserve"> John </w:t>
+      </w:r>
+      <w:proofErr w:type="spellStart"/>
+      <w:r>
+        <w:rPr>
+          <w:rFonts w:cs="Times New Roman"/>
+          <w:color w:val="000000"/>
+        </w:rPr>
+        <w:t>Spletzer</w:t>
+      </w:r>
+      <w:proofErr w:type="spellEnd"/>
+      <w:r>
+        <w:rPr>
+          <w:rFonts w:cs="Times New Roman"/>
+          <w:color w:val="000000"/>
+        </w:rPr>
+        <w:t xml:space="preserve"> a professor at Lehigh University who has </w:t>
       </w:r>
       <w:r>
         <w:rPr>
@@ -2047,7 +2315,15 @@
           <w:rFonts w:cs="Times New Roman"/>
           <w:color w:val="000000"/>
         </w:rPr>
-        <w:t xml:space="preserve"> Ope</w:t>
+        <w:t xml:space="preserve"> </w:t>
+      </w:r>
+      <w:proofErr w:type="spellStart"/>
+      <w:r>
+        <w:rPr>
+          <w:rFonts w:cs="Times New Roman"/>
+          <w:color w:val="000000"/>
+        </w:rPr>
+        <w:t>Ope</w:t>
       </w:r>
       <w:r>
         <w:rPr>
@@ -2056,6 +2332,7 @@
         </w:rPr>
         <w:t>nCV</w:t>
       </w:r>
+      <w:proofErr w:type="spellEnd"/>
       <w:r>
         <w:rPr>
           <w:rFonts w:cs="Times New Roman"/>
@@ -2218,14 +2495,30 @@
           <w:rFonts w:cs="Times New Roman"/>
           <w:color w:val="000000"/>
         </w:rPr>
-        <w:t>An image itself is useless to a computer. The image is stored in the comp</w:t>
-      </w:r>
-      <w:r>
-        <w:rPr>
-          <w:rFonts w:cs="Times New Roman"/>
-          <w:color w:val="000000"/>
-        </w:rPr>
-        <w:t xml:space="preserve">uters memory </w:t>
+        <w:t xml:space="preserve">An image itself is useless to a computer. The image is stored in the </w:t>
+      </w:r>
+      <w:proofErr w:type="spellStart"/>
+      <w:r>
+        <w:rPr>
+          <w:rFonts w:cs="Times New Roman"/>
+          <w:color w:val="000000"/>
+        </w:rPr>
+        <w:t>comp</w:t>
+      </w:r>
+      <w:r>
+        <w:rPr>
+          <w:rFonts w:cs="Times New Roman"/>
+          <w:color w:val="000000"/>
+        </w:rPr>
+        <w:t>uters</w:t>
+      </w:r>
+      <w:proofErr w:type="spellEnd"/>
+      <w:r>
+        <w:rPr>
+          <w:rFonts w:cs="Times New Roman"/>
+          <w:color w:val="000000"/>
+        </w:rPr>
+        <w:t xml:space="preserve"> memory </w:t>
       </w:r>
       <w:r>
         <w:rPr>
@@ -2351,6 +2644,7 @@
           <w:color w:val="000000"/>
         </w:rPr>
       </w:pPr>
+      <w:proofErr w:type="gramStart"/>
       <w:r>
         <w:rPr>
           <w:rFonts w:cs="Times New Roman"/>
@@ -2360,6 +2654,7 @@
         </w:rPr>
         <w:t>function</w:t>
       </w:r>
+      <w:proofErr w:type="gramEnd"/>
       <w:r>
         <w:rPr>
           <w:rFonts w:cs="Times New Roman"/>
@@ -2367,6 +2662,7 @@
         </w:rPr>
         <w:t xml:space="preserve"> BLOB_IMG(</w:t>
       </w:r>
+      <w:proofErr w:type="spellStart"/>
       <w:r>
         <w:rPr>
           <w:rFonts w:cs="Times New Roman"/>
@@ -2376,6 +2672,7 @@
         </w:rPr>
         <w:t>img</w:t>
       </w:r>
+      <w:proofErr w:type="spellEnd"/>
       <w:r>
         <w:rPr>
           <w:rFonts w:cs="Times New Roman"/>
@@ -2455,6 +2752,7 @@
         </w:rPr>
         <w:tab/>
       </w:r>
+      <w:proofErr w:type="gramStart"/>
       <w:r>
         <w:rPr>
           <w:rFonts w:cs="Times New Roman"/>
@@ -2462,7 +2760,17 @@
           <w:bCs/>
           <w:color w:val="000000"/>
         </w:rPr>
-        <w:t>inputs:</w:t>
+        <w:t>inputs</w:t>
+      </w:r>
+      <w:proofErr w:type="gramEnd"/>
+      <w:r>
+        <w:rPr>
+          <w:rFonts w:cs="Times New Roman"/>
+          <w:b/>
+          <w:bCs/>
+          <w:color w:val="000000"/>
+        </w:rPr>
+        <w:t>:</w:t>
       </w:r>
       <w:r>
         <w:rPr>
@@ -2471,6 +2779,7 @@
         </w:rPr>
         <w:t xml:space="preserve"> </w:t>
       </w:r>
+      <w:proofErr w:type="spellStart"/>
       <w:r>
         <w:rPr>
           <w:rFonts w:cs="Times New Roman"/>
@@ -2480,12 +2789,29 @@
         </w:rPr>
         <w:t>img</w:t>
       </w:r>
-      <w:r>
-        <w:rPr>
-          <w:rFonts w:cs="Times New Roman"/>
-          <w:color w:val="000000"/>
-        </w:rPr>
-        <w:t xml:space="preserve"> – the image to blob, a 2 dimmensional matrix. Top left (0, 0), </w:t>
+      <w:proofErr w:type="spellEnd"/>
+      <w:r>
+        <w:rPr>
+          <w:rFonts w:cs="Times New Roman"/>
+          <w:color w:val="000000"/>
+        </w:rPr>
+        <w:t xml:space="preserve"> – the image to blob, a 2 </w:t>
+      </w:r>
+      <w:proofErr w:type="spellStart"/>
+      <w:r>
+        <w:rPr>
+          <w:rFonts w:cs="Times New Roman"/>
+          <w:color w:val="000000"/>
+        </w:rPr>
+        <w:t>dimmensional</w:t>
+      </w:r>
+      <w:proofErr w:type="spellEnd"/>
+      <w:r>
+        <w:rPr>
+          <w:rFonts w:cs="Times New Roman"/>
+          <w:color w:val="000000"/>
+        </w:rPr>
+        <w:t xml:space="preserve"> matrix. Top left (0, 0), </w:t>
       </w:r>
       <w:r>
         <w:rPr>
@@ -2539,6 +2865,7 @@
         <w:tab/>
         <w:t xml:space="preserve"> </w:t>
       </w:r>
+      <w:proofErr w:type="gramStart"/>
       <w:r>
         <w:rPr>
           <w:rFonts w:cs="Times New Roman"/>
@@ -2548,6 +2875,7 @@
         </w:rPr>
         <w:t>threshold</w:t>
       </w:r>
+      <w:proofErr w:type="gramEnd"/>
       <w:r>
         <w:rPr>
           <w:rFonts w:cs="Times New Roman"/>
@@ -2593,6 +2921,7 @@
           <w:color w:val="000000"/>
         </w:rPr>
       </w:pPr>
+      <w:proofErr w:type="gramStart"/>
       <w:r>
         <w:rPr>
           <w:rFonts w:cs="Times New Roman"/>
@@ -2600,7 +2929,17 @@
           <w:bCs/>
           <w:color w:val="000000"/>
         </w:rPr>
-        <w:t>returns:</w:t>
+        <w:t>returns</w:t>
+      </w:r>
+      <w:proofErr w:type="gramEnd"/>
+      <w:r>
+        <w:rPr>
+          <w:rFonts w:cs="Times New Roman"/>
+          <w:b/>
+          <w:bCs/>
+          <w:color w:val="000000"/>
+        </w:rPr>
+        <w:t>:</w:t>
       </w:r>
       <w:r>
         <w:rPr>
@@ -2768,6 +3107,8 @@
         </w:rPr>
         <w:tab/>
       </w:r>
+      <w:proofErr w:type="spellStart"/>
+      <w:proofErr w:type="gramStart"/>
       <w:r>
         <w:rPr>
           <w:rFonts w:cs="Times New Roman"/>
@@ -2777,6 +3118,8 @@
         </w:rPr>
         <w:t>uf</w:t>
       </w:r>
+      <w:proofErr w:type="spellEnd"/>
+      <w:proofErr w:type="gramEnd"/>
       <w:r>
         <w:rPr>
           <w:rFonts w:cs="Times New Roman"/>
@@ -2806,6 +3149,7 @@
         </w:rPr>
         <w:tab/>
       </w:r>
+      <w:proofErr w:type="gramStart"/>
       <w:r>
         <w:rPr>
           <w:rFonts w:cs="Times New Roman"/>
@@ -2815,6 +3159,7 @@
         </w:rPr>
         <w:t>west</w:t>
       </w:r>
+      <w:proofErr w:type="gramEnd"/>
       <w:r>
         <w:rPr>
           <w:rFonts w:cs="Times New Roman"/>
@@ -2844,6 +3189,7 @@
         </w:rPr>
         <w:tab/>
       </w:r>
+      <w:proofErr w:type="gramStart"/>
       <w:r>
         <w:rPr>
           <w:rFonts w:cs="Times New Roman"/>
@@ -2853,6 +3199,7 @@
         </w:rPr>
         <w:t>north</w:t>
       </w:r>
+      <w:proofErr w:type="gramEnd"/>
       <w:r>
         <w:rPr>
           <w:rFonts w:cs="Times New Roman"/>
@@ -2882,14 +3229,25 @@
         </w:rPr>
         <w:tab/>
       </w:r>
-      <w:r>
-        <w:rPr>
-          <w:rFonts w:cs="Times New Roman"/>
-          <w:i/>
-          <w:iCs/>
-          <w:color w:val="000000"/>
-        </w:rPr>
-        <w:t xml:space="preserve">width ← </w:t>
+      <w:proofErr w:type="gramStart"/>
+      <w:r>
+        <w:rPr>
+          <w:rFonts w:cs="Times New Roman"/>
+          <w:i/>
+          <w:iCs/>
+          <w:color w:val="000000"/>
+        </w:rPr>
+        <w:t>width</w:t>
+      </w:r>
+      <w:proofErr w:type="gramEnd"/>
+      <w:r>
+        <w:rPr>
+          <w:rFonts w:cs="Times New Roman"/>
+          <w:i/>
+          <w:iCs/>
+          <w:color w:val="000000"/>
+        </w:rPr>
+        <w:t xml:space="preserve"> ← </w:t>
       </w:r>
       <w:r>
         <w:rPr>
@@ -2898,6 +3256,7 @@
         </w:rPr>
         <w:t>WIDTH(</w:t>
       </w:r>
+      <w:proofErr w:type="spellStart"/>
       <w:r>
         <w:rPr>
           <w:rFonts w:cs="Times New Roman"/>
@@ -2907,6 +3266,7 @@
         </w:rPr>
         <w:t>img</w:t>
       </w:r>
+      <w:proofErr w:type="spellEnd"/>
       <w:r>
         <w:rPr>
           <w:rFonts w:cs="Times New Roman"/>
@@ -2936,6 +3296,7 @@
         </w:rPr>
         <w:tab/>
       </w:r>
+      <w:proofErr w:type="gramStart"/>
       <w:r>
         <w:rPr>
           <w:rFonts w:cs="Times New Roman"/>
@@ -2945,6 +3306,7 @@
         </w:rPr>
         <w:t>height</w:t>
       </w:r>
+      <w:proofErr w:type="gramEnd"/>
       <w:r>
         <w:rPr>
           <w:rFonts w:cs="Times New Roman"/>
@@ -2952,6 +3314,7 @@
         </w:rPr>
         <w:t xml:space="preserve"> ← HEIGHT(</w:t>
       </w:r>
+      <w:proofErr w:type="spellStart"/>
       <w:r>
         <w:rPr>
           <w:rFonts w:cs="Times New Roman"/>
@@ -2961,6 +3324,7 @@
         </w:rPr>
         <w:t>img</w:t>
       </w:r>
+      <w:proofErr w:type="spellEnd"/>
       <w:r>
         <w:rPr>
           <w:rFonts w:cs="Times New Roman"/>
@@ -3014,6 +3378,7 @@
         </w:rPr>
         <w:tab/>
       </w:r>
+      <w:proofErr w:type="gramStart"/>
       <w:r>
         <w:rPr>
           <w:rFonts w:cs="Times New Roman"/>
@@ -3023,6 +3388,7 @@
         </w:rPr>
         <w:t>for</w:t>
       </w:r>
+      <w:proofErr w:type="gramEnd"/>
       <w:r>
         <w:rPr>
           <w:rFonts w:cs="Times New Roman"/>
@@ -3121,8 +3487,18 @@
           <w:color w:val="000000"/>
         </w:rPr>
         <w:tab/>
+      </w:r>
+      <w:proofErr w:type="gramStart"/>
+      <w:r>
+        <w:rPr>
+          <w:rFonts w:cs="Times New Roman"/>
+          <w:b/>
+          <w:bCs/>
+          <w:color w:val="000000"/>
+        </w:rPr>
         <w:t>for</w:t>
       </w:r>
+      <w:proofErr w:type="gramEnd"/>
       <w:r>
         <w:rPr>
           <w:rFonts w:cs="Times New Roman"/>
@@ -3223,6 +3599,8 @@
         </w:rPr>
         <w:tab/>
       </w:r>
+      <w:proofErr w:type="spellStart"/>
+      <w:proofErr w:type="gramStart"/>
       <w:r>
         <w:rPr>
           <w:rFonts w:cs="Times New Roman"/>
@@ -3232,6 +3610,8 @@
         </w:rPr>
         <w:t>currPix</w:t>
       </w:r>
+      <w:proofErr w:type="spellEnd"/>
+      <w:proofErr w:type="gramEnd"/>
       <w:r>
         <w:rPr>
           <w:rFonts w:cs="Times New Roman"/>
@@ -3293,6 +3673,8 @@
         </w:rPr>
         <w:tab/>
       </w:r>
+      <w:proofErr w:type="spellStart"/>
+      <w:proofErr w:type="gramStart"/>
       <w:r>
         <w:rPr>
           <w:rFonts w:cs="Times New Roman"/>
@@ -3302,6 +3684,8 @@
         </w:rPr>
         <w:t>pixWest</w:t>
       </w:r>
+      <w:proofErr w:type="spellEnd"/>
+      <w:proofErr w:type="gramEnd"/>
       <w:r>
         <w:rPr>
           <w:rFonts w:cs="Times New Roman"/>
@@ -3309,6 +3693,7 @@
         </w:rPr>
         <w:t xml:space="preserve"> ← </w:t>
       </w:r>
+      <w:proofErr w:type="spellStart"/>
       <w:r>
         <w:rPr>
           <w:rFonts w:cs="Times New Roman"/>
@@ -3318,6 +3703,7 @@
         </w:rPr>
         <w:t>currPix</w:t>
       </w:r>
+      <w:proofErr w:type="spellEnd"/>
       <w:r>
         <w:rPr>
           <w:rFonts w:cs="Times New Roman"/>
@@ -3372,6 +3758,8 @@
         </w:rPr>
         <w:tab/>
       </w:r>
+      <w:proofErr w:type="spellStart"/>
+      <w:proofErr w:type="gramStart"/>
       <w:r>
         <w:rPr>
           <w:rFonts w:cs="Times New Roman"/>
@@ -3381,6 +3769,8 @@
         </w:rPr>
         <w:t>pixNorth</w:t>
       </w:r>
+      <w:proofErr w:type="spellEnd"/>
+      <w:proofErr w:type="gramEnd"/>
       <w:r>
         <w:rPr>
           <w:rFonts w:cs="Times New Roman"/>
@@ -3388,6 +3778,7 @@
         </w:rPr>
         <w:t xml:space="preserve"> ← </w:t>
       </w:r>
+      <w:proofErr w:type="spellStart"/>
       <w:r>
         <w:rPr>
           <w:rFonts w:cs="Times New Roman"/>
@@ -3397,6 +3788,7 @@
         </w:rPr>
         <w:t>currPix</w:t>
       </w:r>
+      <w:proofErr w:type="spellEnd"/>
       <w:r>
         <w:rPr>
           <w:rFonts w:cs="Times New Roman"/>
@@ -3449,6 +3841,8 @@
         </w:rPr>
         <w:tab/>
       </w:r>
+      <w:proofErr w:type="spellStart"/>
+      <w:proofErr w:type="gramStart"/>
       <w:r>
         <w:rPr>
           <w:rFonts w:cs="Times New Roman"/>
@@ -3463,8 +3857,25 @@
           <w:rFonts w:cs="Times New Roman"/>
           <w:color w:val="000000"/>
         </w:rPr>
-        <w:t>CREATE(MAT2STR(</w:t>
-      </w:r>
+        <w:t>CREATE</w:t>
+      </w:r>
+      <w:proofErr w:type="spellEnd"/>
+      <w:r>
+        <w:rPr>
+          <w:rFonts w:cs="Times New Roman"/>
+          <w:color w:val="000000"/>
+        </w:rPr>
+        <w:t>(</w:t>
+      </w:r>
+      <w:proofErr w:type="gramEnd"/>
+      <w:r>
+        <w:rPr>
+          <w:rFonts w:cs="Times New Roman"/>
+          <w:color w:val="000000"/>
+        </w:rPr>
+        <w:t>MAT2STR(</w:t>
+      </w:r>
+      <w:proofErr w:type="spellStart"/>
       <w:r>
         <w:rPr>
           <w:rFonts w:cs="Times New Roman"/>
@@ -3474,6 +3885,7 @@
         </w:rPr>
         <w:t>currPix</w:t>
       </w:r>
+      <w:proofErr w:type="spellEnd"/>
       <w:r>
         <w:rPr>
           <w:rFonts w:cs="Times New Roman"/>
@@ -3517,6 +3929,7 @@
         </w:rPr>
         <w:tab/>
       </w:r>
+      <w:proofErr w:type="gramStart"/>
       <w:r>
         <w:rPr>
           <w:rFonts w:cs="Times New Roman"/>
@@ -3526,6 +3939,7 @@
         </w:rPr>
         <w:t>if</w:t>
       </w:r>
+      <w:proofErr w:type="gramEnd"/>
       <w:r>
         <w:rPr>
           <w:rFonts w:cs="Times New Roman"/>
@@ -3533,6 +3947,7 @@
         </w:rPr>
         <w:t xml:space="preserve"> (MEAN(</w:t>
       </w:r>
+      <w:proofErr w:type="spellStart"/>
       <w:r>
         <w:rPr>
           <w:rFonts w:cs="Times New Roman"/>
@@ -3542,6 +3957,7 @@
         </w:rPr>
         <w:t>pixWest</w:t>
       </w:r>
+      <w:proofErr w:type="spellEnd"/>
       <w:r>
         <w:rPr>
           <w:rFonts w:cs="Times New Roman"/>
@@ -3565,6 +3981,7 @@
         </w:rPr>
         <w:t xml:space="preserve"> &lt; MEAN(</w:t>
       </w:r>
+      <w:proofErr w:type="spellStart"/>
       <w:r>
         <w:rPr>
           <w:rFonts w:cs="Times New Roman"/>
@@ -3574,6 +3991,7 @@
         </w:rPr>
         <w:t>currPix</w:t>
       </w:r>
+      <w:proofErr w:type="spellEnd"/>
       <w:r>
         <w:rPr>
           <w:rFonts w:cs="Times New Roman"/>
@@ -3625,8 +4043,17 @@
           <w:color w:val="000000"/>
         </w:rPr>
         <w:tab/>
+      </w:r>
+      <w:proofErr w:type="gramStart"/>
+      <w:r>
+        <w:rPr>
+          <w:rFonts w:cs="Times New Roman"/>
+          <w:color w:val="000000"/>
+        </w:rPr>
         <w:t>MEAN(</w:t>
       </w:r>
+      <w:proofErr w:type="spellStart"/>
+      <w:proofErr w:type="gramEnd"/>
       <w:r>
         <w:rPr>
           <w:rFonts w:cs="Times New Roman"/>
@@ -3636,6 +4063,7 @@
         </w:rPr>
         <w:t>pixWest</w:t>
       </w:r>
+      <w:proofErr w:type="spellEnd"/>
       <w:r>
         <w:rPr>
           <w:rFonts w:cs="Times New Roman"/>
@@ -3730,6 +4158,7 @@
         </w:rPr>
         <w:tab/>
       </w:r>
+      <w:proofErr w:type="gramStart"/>
       <w:r>
         <w:rPr>
           <w:rFonts w:cs="Times New Roman"/>
@@ -3739,6 +4168,7 @@
         </w:rPr>
         <w:t>if</w:t>
       </w:r>
+      <w:proofErr w:type="gramEnd"/>
       <w:r>
         <w:rPr>
           <w:rFonts w:cs="Times New Roman"/>
@@ -3746,6 +4176,7 @@
         </w:rPr>
         <w:t xml:space="preserve"> </w:t>
       </w:r>
+      <w:proofErr w:type="spellStart"/>
       <w:r>
         <w:rPr>
           <w:rFonts w:cs="Times New Roman"/>
@@ -3760,8 +4191,17 @@
           <w:rFonts w:cs="Times New Roman"/>
           <w:color w:val="000000"/>
         </w:rPr>
-        <w:t>.FIND(MAT2STR(</w:t>
-      </w:r>
+        <w:t>.FIND</w:t>
+      </w:r>
+      <w:proofErr w:type="spellEnd"/>
+      <w:r>
+        <w:rPr>
+          <w:rFonts w:cs="Times New Roman"/>
+          <w:color w:val="000000"/>
+        </w:rPr>
+        <w:t>(MAT2STR(</w:t>
+      </w:r>
+      <w:proofErr w:type="spellStart"/>
       <w:r>
         <w:rPr>
           <w:rFonts w:cs="Times New Roman"/>
@@ -3771,6 +4211,7 @@
         </w:rPr>
         <w:t>pixWest</w:t>
       </w:r>
+      <w:proofErr w:type="spellEnd"/>
       <w:r>
         <w:rPr>
           <w:rFonts w:cs="Times New Roman"/>
@@ -3778,6 +4219,7 @@
         </w:rPr>
         <w:t xml:space="preserve">) != </w:t>
       </w:r>
+      <w:proofErr w:type="spellStart"/>
       <w:r>
         <w:rPr>
           <w:rFonts w:cs="Times New Roman"/>
@@ -3787,6 +4229,7 @@
         </w:rPr>
         <w:t>emptyMatrix</w:t>
       </w:r>
+      <w:proofErr w:type="spellEnd"/>
       <w:r>
         <w:rPr>
           <w:rFonts w:cs="Times New Roman"/>
@@ -3856,6 +4299,8 @@
         </w:rPr>
         <w:tab/>
       </w:r>
+      <w:proofErr w:type="spellStart"/>
+      <w:proofErr w:type="gramStart"/>
       <w:r>
         <w:rPr>
           <w:rFonts w:cs="Times New Roman"/>
@@ -3870,8 +4315,25 @@
           <w:rFonts w:cs="Times New Roman"/>
           <w:color w:val="000000"/>
         </w:rPr>
-        <w:t>UNION(MAT2STR(</w:t>
-      </w:r>
+        <w:t>UNION</w:t>
+      </w:r>
+      <w:proofErr w:type="spellEnd"/>
+      <w:r>
+        <w:rPr>
+          <w:rFonts w:cs="Times New Roman"/>
+          <w:color w:val="000000"/>
+        </w:rPr>
+        <w:t>(</w:t>
+      </w:r>
+      <w:proofErr w:type="gramEnd"/>
+      <w:r>
+        <w:rPr>
+          <w:rFonts w:cs="Times New Roman"/>
+          <w:color w:val="000000"/>
+        </w:rPr>
+        <w:t>MAT2STR(</w:t>
+      </w:r>
+      <w:proofErr w:type="spellStart"/>
       <w:r>
         <w:rPr>
           <w:rFonts w:cs="Times New Roman"/>
@@ -3881,6 +4343,7 @@
         </w:rPr>
         <w:t>pixWest</w:t>
       </w:r>
+      <w:proofErr w:type="spellEnd"/>
       <w:r>
         <w:rPr>
           <w:rFonts w:cs="Times New Roman"/>
@@ -3945,6 +4408,7 @@
         <w:tab/>
         <w:t>MAT2STR(</w:t>
       </w:r>
+      <w:proofErr w:type="spellStart"/>
       <w:r>
         <w:rPr>
           <w:rFonts w:cs="Times New Roman"/>
@@ -3954,6 +4418,7 @@
         </w:rPr>
         <w:t>currPix</w:t>
       </w:r>
+      <w:proofErr w:type="spellEnd"/>
       <w:r>
         <w:rPr>
           <w:rFonts w:cs="Times New Roman"/>
@@ -3997,6 +4462,7 @@
         </w:rPr>
         <w:tab/>
       </w:r>
+      <w:proofErr w:type="gramStart"/>
       <w:r>
         <w:rPr>
           <w:rFonts w:cs="Times New Roman"/>
@@ -4006,6 +4472,7 @@
         </w:rPr>
         <w:t>if</w:t>
       </w:r>
+      <w:proofErr w:type="gramEnd"/>
       <w:r>
         <w:rPr>
           <w:rFonts w:cs="Times New Roman"/>
@@ -4013,6 +4480,7 @@
         </w:rPr>
         <w:t xml:space="preserve"> (MEAN(</w:t>
       </w:r>
+      <w:proofErr w:type="spellStart"/>
       <w:r>
         <w:rPr>
           <w:rFonts w:cs="Times New Roman"/>
@@ -4022,6 +4490,7 @@
         </w:rPr>
         <w:t>pixNorth</w:t>
       </w:r>
+      <w:proofErr w:type="spellEnd"/>
       <w:r>
         <w:rPr>
           <w:rFonts w:cs="Times New Roman"/>
@@ -4045,6 +4514,7 @@
         </w:rPr>
         <w:t xml:space="preserve"> &lt; MEAN(</w:t>
       </w:r>
+      <w:proofErr w:type="spellStart"/>
       <w:r>
         <w:rPr>
           <w:rFonts w:cs="Times New Roman"/>
@@ -4054,6 +4524,7 @@
         </w:rPr>
         <w:t>currPix</w:t>
       </w:r>
+      <w:proofErr w:type="spellEnd"/>
       <w:r>
         <w:rPr>
           <w:rFonts w:cs="Times New Roman"/>
@@ -4105,8 +4576,17 @@
           <w:color w:val="000000"/>
         </w:rPr>
         <w:tab/>
+      </w:r>
+      <w:proofErr w:type="gramStart"/>
+      <w:r>
+        <w:rPr>
+          <w:rFonts w:cs="Times New Roman"/>
+          <w:color w:val="000000"/>
+        </w:rPr>
         <w:t>MEAN(</w:t>
       </w:r>
+      <w:proofErr w:type="spellStart"/>
+      <w:proofErr w:type="gramEnd"/>
       <w:r>
         <w:rPr>
           <w:rFonts w:cs="Times New Roman"/>
@@ -4116,6 +4596,7 @@
         </w:rPr>
         <w:t>pixNorth</w:t>
       </w:r>
+      <w:proofErr w:type="spellEnd"/>
       <w:r>
         <w:rPr>
           <w:rFonts w:cs="Times New Roman"/>
@@ -4210,6 +4691,7 @@
         </w:rPr>
         <w:tab/>
       </w:r>
+      <w:proofErr w:type="gramStart"/>
       <w:r>
         <w:rPr>
           <w:rFonts w:cs="Times New Roman"/>
@@ -4219,6 +4701,7 @@
         </w:rPr>
         <w:t>if</w:t>
       </w:r>
+      <w:proofErr w:type="gramEnd"/>
       <w:r>
         <w:rPr>
           <w:rFonts w:cs="Times New Roman"/>
@@ -4226,6 +4709,7 @@
         </w:rPr>
         <w:t xml:space="preserve"> </w:t>
       </w:r>
+      <w:proofErr w:type="spellStart"/>
       <w:r>
         <w:rPr>
           <w:rFonts w:cs="Times New Roman"/>
@@ -4240,8 +4724,17 @@
           <w:rFonts w:cs="Times New Roman"/>
           <w:color w:val="000000"/>
         </w:rPr>
-        <w:t>.FIND(MAT2STR(</w:t>
-      </w:r>
+        <w:t>.FIND</w:t>
+      </w:r>
+      <w:proofErr w:type="spellEnd"/>
+      <w:r>
+        <w:rPr>
+          <w:rFonts w:cs="Times New Roman"/>
+          <w:color w:val="000000"/>
+        </w:rPr>
+        <w:t>(MAT2STR(</w:t>
+      </w:r>
+      <w:proofErr w:type="spellStart"/>
       <w:r>
         <w:rPr>
           <w:rFonts w:cs="Times New Roman"/>
@@ -4251,6 +4744,7 @@
         </w:rPr>
         <w:t>pixNorth</w:t>
       </w:r>
+      <w:proofErr w:type="spellEnd"/>
       <w:r>
         <w:rPr>
           <w:rFonts w:cs="Times New Roman"/>
@@ -4258,6 +4752,7 @@
         </w:rPr>
         <w:t xml:space="preserve">) != </w:t>
       </w:r>
+      <w:proofErr w:type="spellStart"/>
       <w:r>
         <w:rPr>
           <w:rFonts w:cs="Times New Roman"/>
@@ -4267,6 +4762,7 @@
         </w:rPr>
         <w:t>emptyMatrix</w:t>
       </w:r>
+      <w:proofErr w:type="spellEnd"/>
       <w:r>
         <w:rPr>
           <w:rFonts w:cs="Times New Roman"/>
@@ -4336,6 +4832,8 @@
         </w:rPr>
         <w:tab/>
       </w:r>
+      <w:proofErr w:type="spellStart"/>
+      <w:proofErr w:type="gramStart"/>
       <w:r>
         <w:rPr>
           <w:rFonts w:cs="Times New Roman"/>
@@ -4350,8 +4848,25 @@
           <w:rFonts w:cs="Times New Roman"/>
           <w:color w:val="000000"/>
         </w:rPr>
-        <w:t>UNION(MAT2STR(</w:t>
-      </w:r>
+        <w:t>UNION</w:t>
+      </w:r>
+      <w:proofErr w:type="spellEnd"/>
+      <w:r>
+        <w:rPr>
+          <w:rFonts w:cs="Times New Roman"/>
+          <w:color w:val="000000"/>
+        </w:rPr>
+        <w:t>(</w:t>
+      </w:r>
+      <w:proofErr w:type="gramEnd"/>
+      <w:r>
+        <w:rPr>
+          <w:rFonts w:cs="Times New Roman"/>
+          <w:color w:val="000000"/>
+        </w:rPr>
+        <w:t>MAT2STR(</w:t>
+      </w:r>
+      <w:proofErr w:type="spellStart"/>
       <w:r>
         <w:rPr>
           <w:rFonts w:cs="Times New Roman"/>
@@ -4361,6 +4876,7 @@
         </w:rPr>
         <w:t>pixNorth</w:t>
       </w:r>
+      <w:proofErr w:type="spellEnd"/>
       <w:r>
         <w:rPr>
           <w:rFonts w:cs="Times New Roman"/>
@@ -4425,6 +4941,7 @@
         <w:tab/>
         <w:t>MAT2STR(</w:t>
       </w:r>
+      <w:proofErr w:type="spellStart"/>
       <w:r>
         <w:rPr>
           <w:rFonts w:cs="Times New Roman"/>
@@ -4434,6 +4951,7 @@
         </w:rPr>
         <w:t>currPix</w:t>
       </w:r>
+      <w:proofErr w:type="spellEnd"/>
       <w:r>
         <w:rPr>
           <w:rFonts w:cs="Times New Roman"/>
@@ -4465,6 +4983,7 @@
         </w:rPr>
         <w:tab/>
       </w:r>
+      <w:proofErr w:type="gramStart"/>
       <w:r>
         <w:rPr>
           <w:rFonts w:cs="Times New Roman"/>
@@ -4474,6 +4993,7 @@
         </w:rPr>
         <w:t>for</w:t>
       </w:r>
+      <w:proofErr w:type="gramEnd"/>
       <w:r>
         <w:rPr>
           <w:rFonts w:cs="Times New Roman"/>
@@ -4572,8 +5092,18 @@
           <w:color w:val="000000"/>
         </w:rPr>
         <w:tab/>
+      </w:r>
+      <w:proofErr w:type="gramStart"/>
+      <w:r>
+        <w:rPr>
+          <w:rFonts w:cs="Times New Roman"/>
+          <w:b/>
+          <w:bCs/>
+          <w:color w:val="000000"/>
+        </w:rPr>
         <w:t>for</w:t>
       </w:r>
+      <w:proofErr w:type="gramEnd"/>
       <w:r>
         <w:rPr>
           <w:rFonts w:cs="Times New Roman"/>
@@ -4680,6 +5210,8 @@
         </w:rPr>
         <w:tab/>
       </w:r>
+      <w:proofErr w:type="spellStart"/>
+      <w:proofErr w:type="gramStart"/>
       <w:r>
         <w:rPr>
           <w:rFonts w:cs="Times New Roman"/>
@@ -4689,6 +5221,8 @@
         </w:rPr>
         <w:t>currPix</w:t>
       </w:r>
+      <w:proofErr w:type="spellEnd"/>
+      <w:proofErr w:type="gramEnd"/>
       <w:r>
         <w:rPr>
           <w:rFonts w:cs="Times New Roman"/>
@@ -4770,6 +5304,8 @@
         </w:rPr>
         <w:tab/>
       </w:r>
+      <w:proofErr w:type="spellStart"/>
+      <w:proofErr w:type="gramStart"/>
       <w:r>
         <w:rPr>
           <w:rFonts w:cs="Times New Roman"/>
@@ -4779,6 +5315,8 @@
         </w:rPr>
         <w:t>repStr</w:t>
       </w:r>
+      <w:proofErr w:type="spellEnd"/>
+      <w:proofErr w:type="gramEnd"/>
       <w:r>
         <w:rPr>
           <w:rFonts w:cs="Times New Roman"/>
@@ -4786,6 +5324,7 @@
         </w:rPr>
         <w:t xml:space="preserve"> ← </w:t>
       </w:r>
+      <w:proofErr w:type="spellStart"/>
       <w:r>
         <w:rPr>
           <w:rFonts w:cs="Times New Roman"/>
@@ -4800,8 +5339,17 @@
           <w:rFonts w:cs="Times New Roman"/>
           <w:color w:val="000000"/>
         </w:rPr>
-        <w:t>FIND(</w:t>
-      </w:r>
+        <w:t>FIND</w:t>
+      </w:r>
+      <w:proofErr w:type="spellEnd"/>
+      <w:r>
+        <w:rPr>
+          <w:rFonts w:cs="Times New Roman"/>
+          <w:color w:val="000000"/>
+        </w:rPr>
+        <w:t>(</w:t>
+      </w:r>
+      <w:proofErr w:type="spellStart"/>
       <w:r>
         <w:rPr>
           <w:rFonts w:cs="Times New Roman"/>
@@ -4811,6 +5359,7 @@
         </w:rPr>
         <w:t>currPix</w:t>
       </w:r>
+      <w:proofErr w:type="spellEnd"/>
       <w:r>
         <w:rPr>
           <w:rFonts w:cs="Times New Roman"/>
@@ -4854,6 +5403,7 @@
         </w:rPr>
         <w:tab/>
       </w:r>
+      <w:proofErr w:type="gramStart"/>
       <w:r>
         <w:rPr>
           <w:rFonts w:cs="Times New Roman"/>
@@ -4870,6 +5420,8 @@
         </w:rPr>
         <w:t>[</w:t>
       </w:r>
+      <w:proofErr w:type="spellStart"/>
+      <w:proofErr w:type="gramEnd"/>
       <w:r>
         <w:rPr>
           <w:rFonts w:cs="Times New Roman"/>
@@ -4879,6 +5431,7 @@
         </w:rPr>
         <w:t>repStr</w:t>
       </w:r>
+      <w:proofErr w:type="spellEnd"/>
       <w:r>
         <w:rPr>
           <w:rFonts w:cs="Times New Roman"/>
@@ -4886,6 +5439,7 @@
         </w:rPr>
         <w:t>].ADDELEM(</w:t>
       </w:r>
+      <w:proofErr w:type="spellStart"/>
       <w:r>
         <w:rPr>
           <w:rFonts w:cs="Times New Roman"/>
@@ -4895,6 +5449,7 @@
         </w:rPr>
         <w:t>currPix</w:t>
       </w:r>
+      <w:proofErr w:type="spellEnd"/>
       <w:r>
         <w:rPr>
           <w:rFonts w:cs="Times New Roman"/>
@@ -4941,6 +5496,7 @@
         </w:rPr>
         <w:tab/>
       </w:r>
+      <w:proofErr w:type="gramStart"/>
       <w:r>
         <w:rPr>
           <w:rFonts w:cs="Times New Roman"/>
@@ -4950,6 +5506,7 @@
         </w:rPr>
         <w:t>return</w:t>
       </w:r>
+      <w:proofErr w:type="gramEnd"/>
       <w:r>
         <w:rPr>
           <w:rFonts w:cs="Times New Roman"/>
@@ -4985,6 +5542,7 @@
           <w:color w:val="000000"/>
         </w:rPr>
       </w:pPr>
+      <w:proofErr w:type="gramStart"/>
       <w:r>
         <w:rPr>
           <w:rFonts w:cs="Times New Roman"/>
@@ -5012,6 +5570,7 @@
         </w:rPr>
         <w:t>.1.</w:t>
       </w:r>
+      <w:proofErr w:type="gramEnd"/>
       <w:r>
         <w:rPr>
           <w:rFonts w:cs="Times New Roman"/>
@@ -5080,7 +5639,32 @@
           <w:rFonts w:cs="Times New Roman"/>
           <w:color w:val="000000"/>
         </w:rPr>
-        <w:t xml:space="preserve">This is used to store lists of the pixels belonging to each blob. The data to be stored must be hashable, to accommodate this, each pixel was stored using a string representing its coordinates in the image. Each list </w:t>
+        <w:t xml:space="preserve">This is used to store lists of the pixels belonging to each blob. The data to be stored must be </w:t>
+      </w:r>
+      <w:proofErr w:type="spellStart"/>
+      <w:proofErr w:type="gramStart"/>
+      <w:r>
+        <w:rPr>
+          <w:rFonts w:cs="Times New Roman"/>
+          <w:color w:val="000000"/>
+        </w:rPr>
+        <w:t>hashable</w:t>
+      </w:r>
+      <w:proofErr w:type="spellEnd"/>
+      <w:r>
+        <w:rPr>
+          <w:rFonts w:cs="Times New Roman"/>
+          <w:color w:val="000000"/>
+        </w:rPr>
+        <w:t>,</w:t>
+      </w:r>
+      <w:proofErr w:type="gramEnd"/>
+      <w:r>
+        <w:rPr>
+          <w:rFonts w:cs="Times New Roman"/>
+          <w:color w:val="000000"/>
+        </w:rPr>
+        <w:t xml:space="preserve"> to accommodate this, each pixel was stored using a string representing its coordinates in the image. Each list </w:t>
       </w:r>
       <w:r>
         <w:rPr>
@@ -5307,6 +5891,7 @@
           <w:color w:val="000000"/>
         </w:rPr>
       </w:pPr>
+      <w:proofErr w:type="gramStart"/>
       <w:r>
         <w:rPr>
           <w:rFonts w:cs="Times New Roman"/>
@@ -5334,6 +5919,7 @@
         </w:rPr>
         <w:t>.2.</w:t>
       </w:r>
+      <w:proofErr w:type="gramEnd"/>
       <w:r>
         <w:rPr>
           <w:rFonts w:cs="Times New Roman"/>
@@ -5370,7 +5956,23 @@
           <w:rFonts w:cs="Times New Roman"/>
           <w:color w:val="000000"/>
         </w:rPr>
-        <w:t>The figure bellow shows a 5 by 5 table, each cell conatins the color values in, [blue, green, red], of the corresponding pixel in figure 1.2.</w:t>
+        <w:t xml:space="preserve">The figure bellow shows a 5 by 5 table, each cell </w:t>
+      </w:r>
+      <w:proofErr w:type="spellStart"/>
+      <w:r>
+        <w:rPr>
+          <w:rFonts w:cs="Times New Roman"/>
+          <w:color w:val="000000"/>
+        </w:rPr>
+        <w:t>conatins</w:t>
+      </w:r>
+      <w:proofErr w:type="spellEnd"/>
+      <w:r>
+        <w:rPr>
+          <w:rFonts w:cs="Times New Roman"/>
+          <w:color w:val="000000"/>
+        </w:rPr>
+        <w:t xml:space="preserve"> the color values in, [blue, green, red], of the corresponding pixel in figure 1.2.</w:t>
       </w:r>
       <w:r>
         <w:rPr>
@@ -5400,7 +6002,7 @@
             <v:fill color2="black"/>
             <v:imagedata r:id="rId16" o:title=""/>
           </v:shape>
-          <o:OLEObject Type="Embed" ProgID="Excel.Sheet.8" ShapeID="_x0000_i1025" DrawAspect="Content" ObjectID="_1363506665" r:id="rId17"/>
+          <o:OLEObject Type="Embed" ProgID="Excel.Sheet.8" ShapeID="_x0000_i1025" DrawAspect="Content" ObjectID="_1363551532" r:id="rId17"/>
         </w:object>
       </w:r>
     </w:p>
@@ -5415,6 +6017,7 @@
           <w:rFonts w:cs="Times New Roman"/>
         </w:rPr>
       </w:pPr>
+      <w:proofErr w:type="gramStart"/>
       <w:r>
         <w:rPr>
           <w:rFonts w:cs="Times New Roman"/>
@@ -5431,11 +6034,26 @@
         </w:rPr>
         <w:t>.</w:t>
       </w:r>
-      <w:r>
-        <w:rPr>
-          <w:rFonts w:cs="Times New Roman"/>
-        </w:rPr>
-        <w:t xml:space="preserve"> Five by five matrix repre</w:t>
+      <w:proofErr w:type="gramEnd"/>
+      <w:r>
+        <w:rPr>
+          <w:rFonts w:cs="Times New Roman"/>
+        </w:rPr>
+        <w:t xml:space="preserve"> Five by five </w:t>
+      </w:r>
+      <w:proofErr w:type="gramStart"/>
+      <w:r>
+        <w:rPr>
+          <w:rFonts w:cs="Times New Roman"/>
+        </w:rPr>
+        <w:t>matrix</w:t>
+      </w:r>
+      <w:proofErr w:type="gramEnd"/>
+      <w:r>
+        <w:rPr>
+          <w:rFonts w:cs="Times New Roman"/>
+        </w:rPr>
+        <w:t xml:space="preserve"> repre</w:t>
       </w:r>
       <w:r>
         <w:rPr>
@@ -5500,7 +6118,7 @@
             <v:fill color2="black"/>
             <v:imagedata r:id="rId18" o:title=""/>
           </v:shape>
-          <o:OLEObject Type="Embed" ProgID="Excel.Sheet.8" ShapeID="_x0000_i1026" DrawAspect="Content" ObjectID="_1363506666" r:id="rId19"/>
+          <o:OLEObject Type="Embed" ProgID="Excel.Sheet.8" ShapeID="_x0000_i1026" DrawAspect="Content" ObjectID="_1363551533" r:id="rId19"/>
         </w:object>
       </w:r>
     </w:p>
@@ -5515,21 +6133,14 @@
           <w:rFonts w:cs="Times New Roman"/>
         </w:rPr>
       </w:pPr>
-      <w:r>
-        <w:rPr>
-          <w:rFonts w:cs="Times New Roman"/>
-          <w:i/>
-          <w:iCs/>
-        </w:rPr>
-        <w:t>F</w:t>
-      </w:r>
-      <w:r>
-        <w:rPr>
-          <w:rFonts w:cs="Times New Roman"/>
-          <w:i/>
-          <w:iCs/>
-        </w:rPr>
-        <w:t>igure 3.4</w:t>
+      <w:proofErr w:type="gramStart"/>
+      <w:r>
+        <w:rPr>
+          <w:rFonts w:cs="Times New Roman"/>
+          <w:i/>
+          <w:iCs/>
+        </w:rPr>
+        <w:t>Table 3.1</w:t>
       </w:r>
       <w:r>
         <w:rPr>
@@ -5539,6 +6150,7 @@
         </w:rPr>
         <w:t>.</w:t>
       </w:r>
+      <w:proofErr w:type="gramEnd"/>
       <w:r>
         <w:rPr>
           <w:rFonts w:cs="Times New Roman"/>
@@ -5572,7 +6184,7 @@
             <v:fill color2="black"/>
             <v:imagedata r:id="rId20" o:title=""/>
           </v:shape>
-          <o:OLEObject Type="Embed" ProgID="Excel.Sheet.8" ShapeID="_x0000_i1027" DrawAspect="Content" ObjectID="_1363506667" r:id="rId21"/>
+          <o:OLEObject Type="Embed" ProgID="Excel.Sheet.8" ShapeID="_x0000_i1027" DrawAspect="Content" ObjectID="_1363551534" r:id="rId21"/>
         </w:object>
       </w:r>
     </w:p>
@@ -5587,13 +6199,14 @@
           <w:rFonts w:cs="Times New Roman"/>
         </w:rPr>
       </w:pPr>
-      <w:r>
-        <w:rPr>
-          <w:rFonts w:cs="Times New Roman"/>
-          <w:i/>
-          <w:iCs/>
-        </w:rPr>
-        <w:t>Figure 3.5</w:t>
+      <w:proofErr w:type="gramStart"/>
+      <w:r>
+        <w:rPr>
+          <w:rFonts w:cs="Times New Roman"/>
+          <w:i/>
+          <w:iCs/>
+        </w:rPr>
+        <w:t>Table 3.2</w:t>
       </w:r>
       <w:r>
         <w:rPr>
@@ -5603,6 +6216,7 @@
         </w:rPr>
         <w:t>.</w:t>
       </w:r>
+      <w:proofErr w:type="gramEnd"/>
       <w:r>
         <w:rPr>
           <w:rFonts w:cs="Times New Roman"/>
@@ -5673,7 +6287,21 @@
         <w:rPr>
           <w:rFonts w:cs="Times New Roman"/>
         </w:rPr>
-        <w:t>this pixel did not belong to the blob that its northern and western neighbors belonged to so it was assignmed to a new blob. When pixel (4, 2) was checked it was seen to match the northern neighbor and pixel (3, 2). The sets of the two neighbors were then joined and pixel (4, 2) was given the label 1</w:t>
+        <w:t xml:space="preserve">this pixel did not belong to the blob that its northern and western neighbors belonged to so it was </w:t>
+      </w:r>
+      <w:proofErr w:type="spellStart"/>
+      <w:r>
+        <w:rPr>
+          <w:rFonts w:cs="Times New Roman"/>
+        </w:rPr>
+        <w:t>assignmed</w:t>
+      </w:r>
+      <w:proofErr w:type="spellEnd"/>
+      <w:r>
+        <w:rPr>
+          <w:rFonts w:cs="Times New Roman"/>
+        </w:rPr>
+        <w:t xml:space="preserve"> to a new blob. When pixel (4, 2) was checked it was seen to match the northern neighbor and pixel (3, 2). The sets of the two neighbors were then joined and pixel (4, 2) was given the label 1</w:t>
       </w:r>
       <w:r>
         <w:rPr>
@@ -5730,7 +6358,23 @@
           <w:rFonts w:cs="Times New Roman"/>
           <w:color w:val="000000"/>
         </w:rPr>
-        <w:t xml:space="preserve"> values for each each pixel.</w:t>
+        <w:t xml:space="preserve"> values for each </w:t>
+      </w:r>
+      <w:proofErr w:type="spellStart"/>
+      <w:r>
+        <w:rPr>
+          <w:rFonts w:cs="Times New Roman"/>
+          <w:color w:val="000000"/>
+        </w:rPr>
+        <w:t>each</w:t>
+      </w:r>
+      <w:proofErr w:type="spellEnd"/>
+      <w:r>
+        <w:rPr>
+          <w:rFonts w:cs="Times New Roman"/>
+          <w:color w:val="000000"/>
+        </w:rPr>
+        <w:t xml:space="preserve"> pixel.</w:t>
       </w:r>
       <w:r>
         <w:rPr>
@@ -6004,6 +6648,7 @@
           <w:color w:val="000000"/>
         </w:rPr>
       </w:pPr>
+      <w:proofErr w:type="gramStart"/>
       <w:r>
         <w:rPr>
           <w:rFonts w:cs="Times New Roman"/>
@@ -6013,6 +6658,7 @@
         </w:rPr>
         <w:t>function</w:t>
       </w:r>
+      <w:proofErr w:type="gramEnd"/>
       <w:r>
         <w:rPr>
           <w:rFonts w:cs="Times New Roman"/>
@@ -6020,6 +6666,7 @@
         </w:rPr>
         <w:t xml:space="preserve"> KMEANS(</w:t>
       </w:r>
+      <w:proofErr w:type="spellStart"/>
       <w:r>
         <w:rPr>
           <w:rFonts w:cs="Times New Roman"/>
@@ -6029,6 +6676,7 @@
         </w:rPr>
         <w:t>data_vecs</w:t>
       </w:r>
+      <w:proofErr w:type="spellEnd"/>
       <w:r>
         <w:rPr>
           <w:rFonts w:cs="Times New Roman"/>
@@ -6036,6 +6684,7 @@
         </w:rPr>
         <w:t xml:space="preserve">, </w:t>
       </w:r>
+      <w:proofErr w:type="spellStart"/>
       <w:r>
         <w:rPr>
           <w:rFonts w:cs="Times New Roman"/>
@@ -6045,6 +6694,7 @@
         </w:rPr>
         <w:t>numSegments</w:t>
       </w:r>
+      <w:proofErr w:type="spellEnd"/>
       <w:r>
         <w:rPr>
           <w:rFonts w:cs="Times New Roman"/>
@@ -6061,6 +6711,7 @@
         </w:rPr>
         <w:t xml:space="preserve">returns </w:t>
       </w:r>
+      <w:proofErr w:type="spellStart"/>
       <w:r>
         <w:rPr>
           <w:rFonts w:cs="Times New Roman"/>
@@ -6070,6 +6721,7 @@
         </w:rPr>
         <w:t>data_idxs</w:t>
       </w:r>
+      <w:proofErr w:type="spellEnd"/>
       <w:r>
         <w:rPr>
           <w:rFonts w:cs="Times New Roman"/>
@@ -6120,6 +6772,7 @@
         </w:rPr>
         <w:tab/>
       </w:r>
+      <w:proofErr w:type="gramStart"/>
       <w:r>
         <w:rPr>
           <w:rFonts w:cs="Times New Roman"/>
@@ -6127,7 +6780,17 @@
           <w:bCs/>
           <w:color w:val="000000"/>
         </w:rPr>
-        <w:t>inputs:</w:t>
+        <w:t>inputs</w:t>
+      </w:r>
+      <w:proofErr w:type="gramEnd"/>
+      <w:r>
+        <w:rPr>
+          <w:rFonts w:cs="Times New Roman"/>
+          <w:b/>
+          <w:bCs/>
+          <w:color w:val="000000"/>
+        </w:rPr>
+        <w:t>:</w:t>
       </w:r>
       <w:r>
         <w:rPr>
@@ -6136,6 +6799,7 @@
         </w:rPr>
         <w:t xml:space="preserve"> </w:t>
       </w:r>
+      <w:proofErr w:type="spellStart"/>
       <w:r>
         <w:rPr>
           <w:rFonts w:cs="Times New Roman"/>
@@ -6145,6 +6809,7 @@
         </w:rPr>
         <w:t>data_vecs</w:t>
       </w:r>
+      <w:proofErr w:type="spellEnd"/>
       <w:r>
         <w:rPr>
           <w:rFonts w:cs="Times New Roman"/>
@@ -6185,6 +6850,8 @@
         <w:tab/>
         <w:t xml:space="preserve">    </w:t>
       </w:r>
+      <w:proofErr w:type="spellStart"/>
+      <w:proofErr w:type="gramStart"/>
       <w:r>
         <w:rPr>
           <w:rFonts w:cs="Times New Roman"/>
@@ -6194,6 +6861,8 @@
         </w:rPr>
         <w:t>numSegments</w:t>
       </w:r>
+      <w:proofErr w:type="spellEnd"/>
+      <w:proofErr w:type="gramEnd"/>
       <w:r>
         <w:rPr>
           <w:rFonts w:cs="Times New Roman"/>
@@ -6201,6 +6870,7 @@
         </w:rPr>
         <w:t xml:space="preserve"> – the number of segments the data stored in </w:t>
       </w:r>
+      <w:proofErr w:type="spellStart"/>
       <w:r>
         <w:rPr>
           <w:rFonts w:cs="Times New Roman"/>
@@ -6210,6 +6880,7 @@
         </w:rPr>
         <w:t>data_vecs</w:t>
       </w:r>
+      <w:proofErr w:type="spellEnd"/>
       <w:r>
         <w:rPr>
           <w:rFonts w:cs="Times New Roman"/>
@@ -6294,8 +6965,18 @@
           <w:color w:val="000000"/>
         </w:rPr>
         <w:tab/>
+      </w:r>
+      <w:proofErr w:type="gramStart"/>
+      <w:r>
+        <w:rPr>
+          <w:rFonts w:cs="Times New Roman"/>
+          <w:i/>
+          <w:iCs/>
+          <w:color w:val="000000"/>
+        </w:rPr>
         <w:t>centroids</w:t>
       </w:r>
+      <w:proofErr w:type="gramEnd"/>
       <w:r>
         <w:rPr>
           <w:rFonts w:cs="Times New Roman"/>
@@ -6303,6 +6984,7 @@
         </w:rPr>
         <w:t xml:space="preserve"> ← </w:t>
       </w:r>
+      <w:proofErr w:type="spellStart"/>
       <w:r>
         <w:rPr>
           <w:rFonts w:cs="Times New Roman"/>
@@ -6312,34 +6994,52 @@
         </w:rPr>
         <w:t>numSegments</w:t>
       </w:r>
-      <w:r>
-        <w:rPr>
-          <w:rFonts w:cs="Times New Roman"/>
-          <w:color w:val="000000"/>
-        </w:rPr>
-        <w:t xml:space="preserve"> evenly spaced values inclusivly between min of </w:t>
-      </w:r>
-      <w:r>
-        <w:rPr>
-          <w:rFonts w:cs="Times New Roman"/>
-          <w:color w:val="000000"/>
-        </w:rPr>
-        <w:tab/>
-      </w:r>
-      <w:r>
-        <w:rPr>
-          <w:rFonts w:cs="Times New Roman"/>
-          <w:color w:val="000000"/>
-        </w:rPr>
-        <w:tab/>
-      </w:r>
-      <w:r>
-        <w:rPr>
-          <w:rFonts w:cs="Times New Roman"/>
-          <w:color w:val="000000"/>
-        </w:rPr>
-        <w:tab/>
-      </w:r>
+      <w:proofErr w:type="spellEnd"/>
+      <w:r>
+        <w:rPr>
+          <w:rFonts w:cs="Times New Roman"/>
+          <w:color w:val="000000"/>
+        </w:rPr>
+        <w:t xml:space="preserve"> evenly spaced values </w:t>
+      </w:r>
+      <w:proofErr w:type="spellStart"/>
+      <w:r>
+        <w:rPr>
+          <w:rFonts w:cs="Times New Roman"/>
+          <w:color w:val="000000"/>
+        </w:rPr>
+        <w:t>inclusivly</w:t>
+      </w:r>
+      <w:proofErr w:type="spellEnd"/>
+      <w:r>
+        <w:rPr>
+          <w:rFonts w:cs="Times New Roman"/>
+          <w:color w:val="000000"/>
+        </w:rPr>
+        <w:t xml:space="preserve"> between min of </w:t>
+      </w:r>
+      <w:r>
+        <w:rPr>
+          <w:rFonts w:cs="Times New Roman"/>
+          <w:color w:val="000000"/>
+        </w:rPr>
+        <w:tab/>
+      </w:r>
+      <w:r>
+        <w:rPr>
+          <w:rFonts w:cs="Times New Roman"/>
+          <w:color w:val="000000"/>
+        </w:rPr>
+        <w:tab/>
+      </w:r>
+      <w:r>
+        <w:rPr>
+          <w:rFonts w:cs="Times New Roman"/>
+          <w:color w:val="000000"/>
+        </w:rPr>
+        <w:tab/>
+      </w:r>
+      <w:proofErr w:type="spellStart"/>
       <w:r>
         <w:rPr>
           <w:rFonts w:cs="Times New Roman"/>
@@ -6349,6 +7049,7 @@
         </w:rPr>
         <w:t>data_vecs</w:t>
       </w:r>
+      <w:proofErr w:type="spellEnd"/>
       <w:r>
         <w:rPr>
           <w:rFonts w:cs="Times New Roman"/>
@@ -6356,6 +7057,7 @@
         </w:rPr>
         <w:t xml:space="preserve"> and max of </w:t>
       </w:r>
+      <w:proofErr w:type="spellStart"/>
       <w:r>
         <w:rPr>
           <w:rFonts w:cs="Times New Roman"/>
@@ -6365,6 +7067,7 @@
         </w:rPr>
         <w:t>data_vecs</w:t>
       </w:r>
+      <w:proofErr w:type="spellEnd"/>
     </w:p>
     <w:p>
       <w:pPr>
@@ -6392,6 +7095,7 @@
         </w:rPr>
         <w:tab/>
       </w:r>
+      <w:proofErr w:type="spellStart"/>
       <w:r>
         <w:rPr>
           <w:rFonts w:cs="Times New Roman"/>
@@ -6401,6 +7105,7 @@
         </w:rPr>
         <w:t>prev_centroids</w:t>
       </w:r>
+      <w:proofErr w:type="spellEnd"/>
       <w:r>
         <w:rPr>
           <w:rFonts w:cs="Times New Roman"/>
@@ -6433,21 +7138,41 @@
         </w:rPr>
         <w:t>/*</w:t>
       </w:r>
-      <w:r>
-        <w:rPr>
-          <w:rFonts w:cs="Times New Roman"/>
-          <w:color w:val="000000"/>
-        </w:rPr>
-        <w:t xml:space="preserve">guarantess that </w:t>
-      </w:r>
-      <w:r>
-        <w:rPr>
-          <w:rFonts w:cs="Times New Roman"/>
-          <w:i/>
-          <w:iCs/>
-          <w:color w:val="000000"/>
-        </w:rPr>
-        <w:t xml:space="preserve">prev_centroids </w:t>
+      <w:proofErr w:type="spellStart"/>
+      <w:r>
+        <w:rPr>
+          <w:rFonts w:cs="Times New Roman"/>
+          <w:color w:val="000000"/>
+        </w:rPr>
+        <w:t>guarantess</w:t>
+      </w:r>
+      <w:proofErr w:type="spellEnd"/>
+      <w:r>
+        <w:rPr>
+          <w:rFonts w:cs="Times New Roman"/>
+          <w:color w:val="000000"/>
+        </w:rPr>
+        <w:t xml:space="preserve"> that </w:t>
+      </w:r>
+      <w:proofErr w:type="spellStart"/>
+      <w:r>
+        <w:rPr>
+          <w:rFonts w:cs="Times New Roman"/>
+          <w:i/>
+          <w:iCs/>
+          <w:color w:val="000000"/>
+        </w:rPr>
+        <w:t>prev_centroids</w:t>
+      </w:r>
+      <w:proofErr w:type="spellEnd"/>
+      <w:r>
+        <w:rPr>
+          <w:rFonts w:cs="Times New Roman"/>
+          <w:i/>
+          <w:iCs/>
+          <w:color w:val="000000"/>
+        </w:rPr>
+        <w:t xml:space="preserve"> </w:t>
       </w:r>
       <w:r>
         <w:rPr>
@@ -6490,14 +7215,25 @@
         </w:rPr>
         <w:t xml:space="preserve">are not equal at start of first pass over </w:t>
       </w:r>
-      <w:r>
-        <w:rPr>
-          <w:rFonts w:cs="Times New Roman"/>
-          <w:i/>
-          <w:iCs/>
-          <w:color w:val="000000"/>
-        </w:rPr>
-        <w:t>data_vecs*/</w:t>
+      <w:proofErr w:type="spellStart"/>
+      <w:r>
+        <w:rPr>
+          <w:rFonts w:cs="Times New Roman"/>
+          <w:i/>
+          <w:iCs/>
+          <w:color w:val="000000"/>
+        </w:rPr>
+        <w:t>data_vecs</w:t>
+      </w:r>
+      <w:proofErr w:type="spellEnd"/>
+      <w:r>
+        <w:rPr>
+          <w:rFonts w:cs="Times New Roman"/>
+          <w:i/>
+          <w:iCs/>
+          <w:color w:val="000000"/>
+        </w:rPr>
+        <w:t>*/</w:t>
       </w:r>
     </w:p>
     <w:p>
@@ -6525,15 +7261,35 @@
           <w:color w:val="000000"/>
         </w:rPr>
         <w:tab/>
+      </w:r>
+      <w:proofErr w:type="spellStart"/>
+      <w:r>
+        <w:rPr>
+          <w:rFonts w:cs="Times New Roman"/>
+          <w:i/>
+          <w:iCs/>
+          <w:color w:val="000000"/>
+        </w:rPr>
         <w:t>data_idxs</w:t>
       </w:r>
-      <w:r>
-        <w:rPr>
-          <w:rFonts w:cs="Times New Roman"/>
-          <w:color w:val="000000"/>
-        </w:rPr>
-        <w:t xml:space="preserve"> ← empty 1 dimensional vector of length LENGTH(</w:t>
-      </w:r>
+      <w:proofErr w:type="spellEnd"/>
+      <w:r>
+        <w:rPr>
+          <w:rFonts w:cs="Times New Roman"/>
+          <w:color w:val="000000"/>
+        </w:rPr>
+        <w:t xml:space="preserve"> ← empty 1 dimensional vector of length </w:t>
+      </w:r>
+      <w:proofErr w:type="gramStart"/>
+      <w:r>
+        <w:rPr>
+          <w:rFonts w:cs="Times New Roman"/>
+          <w:color w:val="000000"/>
+        </w:rPr>
+        <w:t>LENGTH(</w:t>
+      </w:r>
+      <w:proofErr w:type="spellStart"/>
+      <w:proofErr w:type="gramEnd"/>
       <w:r>
         <w:rPr>
           <w:rFonts w:cs="Times New Roman"/>
@@ -6543,6 +7299,7 @@
         </w:rPr>
         <w:t>data_vecs</w:t>
       </w:r>
+      <w:proofErr w:type="spellEnd"/>
       <w:r>
         <w:rPr>
           <w:rFonts w:cs="Times New Roman"/>
@@ -6579,6 +7336,7 @@
         </w:rPr>
         <w:tab/>
       </w:r>
+      <w:proofErr w:type="gramStart"/>
       <w:r>
         <w:rPr>
           <w:rFonts w:cs="Times New Roman"/>
@@ -6588,6 +7346,7 @@
         </w:rPr>
         <w:t>while</w:t>
       </w:r>
+      <w:proofErr w:type="gramEnd"/>
       <w:r>
         <w:rPr>
           <w:rFonts w:cs="Times New Roman"/>
@@ -6595,6 +7354,7 @@
         </w:rPr>
         <w:t xml:space="preserve"> </w:t>
       </w:r>
+      <w:proofErr w:type="spellStart"/>
       <w:r>
         <w:rPr>
           <w:rFonts w:cs="Times New Roman"/>
@@ -6604,6 +7364,7 @@
         </w:rPr>
         <w:t>prev_centroids</w:t>
       </w:r>
+      <w:proofErr w:type="spellEnd"/>
       <w:r>
         <w:rPr>
           <w:rFonts w:cs="Times New Roman"/>
@@ -6674,6 +7435,7 @@
         </w:rPr>
         <w:tab/>
       </w:r>
+      <w:proofErr w:type="spellStart"/>
       <w:r>
         <w:rPr>
           <w:rFonts w:eastAsia="Times New Roman" w:cs="Times New Roman"/>
@@ -6681,7 +7443,17 @@
           <w:iCs/>
           <w:color w:val="000000"/>
         </w:rPr>
-        <w:t xml:space="preserve">prev_centroids </w:t>
+        <w:t>prev_centroids</w:t>
+      </w:r>
+      <w:proofErr w:type="spellEnd"/>
+      <w:r>
+        <w:rPr>
+          <w:rFonts w:eastAsia="Times New Roman" w:cs="Times New Roman"/>
+          <w:i/>
+          <w:iCs/>
+          <w:color w:val="000000"/>
+        </w:rPr>
+        <w:t xml:space="preserve"> </w:t>
       </w:r>
       <w:r>
         <w:rPr>
@@ -6731,6 +7503,8 @@
         </w:rPr>
         <w:tab/>
       </w:r>
+      <w:proofErr w:type="spellStart"/>
+      <w:proofErr w:type="gramStart"/>
       <w:r>
         <w:rPr>
           <w:rFonts w:eastAsia="Times New Roman" w:cs="Times New Roman"/>
@@ -6740,6 +7514,8 @@
         </w:rPr>
         <w:t>dists</w:t>
       </w:r>
+      <w:proofErr w:type="spellEnd"/>
+      <w:proofErr w:type="gramEnd"/>
       <w:r>
         <w:rPr>
           <w:rFonts w:eastAsia="Times New Roman" w:cs="Times New Roman"/>
@@ -6802,8 +7578,17 @@
           <w:color w:val="000000"/>
         </w:rPr>
         <w:tab/>
+      </w:r>
+      <w:proofErr w:type="gramStart"/>
+      <w:r>
+        <w:rPr>
+          <w:rFonts w:eastAsia="Times New Roman" w:cs="Times New Roman"/>
+          <w:color w:val="000000"/>
+        </w:rPr>
         <w:t>LENGTH(</w:t>
       </w:r>
+      <w:proofErr w:type="spellStart"/>
+      <w:proofErr w:type="gramEnd"/>
       <w:r>
         <w:rPr>
           <w:rFonts w:eastAsia="Times New Roman" w:cs="Times New Roman"/>
@@ -6813,6 +7598,7 @@
         </w:rPr>
         <w:t>data_vecs</w:t>
       </w:r>
+      <w:proofErr w:type="spellEnd"/>
       <w:r>
         <w:rPr>
           <w:rFonts w:eastAsia="Times New Roman" w:cs="Times New Roman"/>
@@ -6820,6 +7606,7 @@
         </w:rPr>
         <w:t xml:space="preserve">) by </w:t>
       </w:r>
+      <w:proofErr w:type="spellStart"/>
       <w:r>
         <w:rPr>
           <w:rFonts w:eastAsia="Times New Roman" w:cs="Times New Roman"/>
@@ -6829,6 +7616,7 @@
         </w:rPr>
         <w:t>numSegments</w:t>
       </w:r>
+      <w:proofErr w:type="spellEnd"/>
     </w:p>
     <w:p>
       <w:pPr>
@@ -6863,6 +7651,7 @@
         </w:rPr>
         <w:tab/>
       </w:r>
+      <w:proofErr w:type="gramStart"/>
       <w:r>
         <w:rPr>
           <w:rFonts w:eastAsia="Times New Roman" w:cs="Times New Roman"/>
@@ -6872,6 +7661,7 @@
         </w:rPr>
         <w:t>for</w:t>
       </w:r>
+      <w:proofErr w:type="gramEnd"/>
       <w:r>
         <w:rPr>
           <w:rFonts w:eastAsia="Times New Roman" w:cs="Times New Roman"/>
@@ -6911,6 +7701,7 @@
         </w:rPr>
         <w:t xml:space="preserve"> </w:t>
       </w:r>
+      <w:proofErr w:type="spellStart"/>
       <w:r>
         <w:rPr>
           <w:rFonts w:eastAsia="Times New Roman" w:cs="Times New Roman"/>
@@ -6920,6 +7711,7 @@
         </w:rPr>
         <w:t>numSegments</w:t>
       </w:r>
+      <w:proofErr w:type="spellEnd"/>
       <w:r>
         <w:rPr>
           <w:rFonts w:eastAsia="Times New Roman" w:cs="Times New Roman"/>
@@ -6982,31 +7774,8 @@
           <w:color w:val="000000"/>
         </w:rPr>
         <w:tab/>
-        <w:t>for</w:t>
-      </w:r>
-      <w:r>
-        <w:rPr>
-          <w:rFonts w:eastAsia="Times New Roman" w:cs="Times New Roman"/>
-          <w:color w:val="000000"/>
-        </w:rPr>
-        <w:t xml:space="preserve"> </w:t>
-      </w:r>
-      <w:r>
-        <w:rPr>
-          <w:rFonts w:eastAsia="Times New Roman" w:cs="Times New Roman"/>
-          <w:i/>
-          <w:iCs/>
-          <w:color w:val="000000"/>
-        </w:rPr>
-        <w:t>k</w:t>
-      </w:r>
-      <w:r>
-        <w:rPr>
-          <w:rFonts w:eastAsia="Times New Roman" w:cs="Times New Roman"/>
-          <w:color w:val="000000"/>
-        </w:rPr>
-        <w:t xml:space="preserve"> = 1 </w:t>
-      </w:r>
+      </w:r>
+      <w:proofErr w:type="gramStart"/>
       <w:r>
         <w:rPr>
           <w:rFonts w:eastAsia="Times New Roman" w:cs="Times New Roman"/>
@@ -7014,6 +7783,39 @@
           <w:bCs/>
           <w:color w:val="000000"/>
         </w:rPr>
+        <w:t>for</w:t>
+      </w:r>
+      <w:proofErr w:type="gramEnd"/>
+      <w:r>
+        <w:rPr>
+          <w:rFonts w:eastAsia="Times New Roman" w:cs="Times New Roman"/>
+          <w:color w:val="000000"/>
+        </w:rPr>
+        <w:t xml:space="preserve"> </w:t>
+      </w:r>
+      <w:r>
+        <w:rPr>
+          <w:rFonts w:eastAsia="Times New Roman" w:cs="Times New Roman"/>
+          <w:i/>
+          <w:iCs/>
+          <w:color w:val="000000"/>
+        </w:rPr>
+        <w:t>k</w:t>
+      </w:r>
+      <w:r>
+        <w:rPr>
+          <w:rFonts w:eastAsia="Times New Roman" w:cs="Times New Roman"/>
+          <w:color w:val="000000"/>
+        </w:rPr>
+        <w:t xml:space="preserve"> = 1 </w:t>
+      </w:r>
+      <w:r>
+        <w:rPr>
+          <w:rFonts w:eastAsia="Times New Roman" w:cs="Times New Roman"/>
+          <w:b/>
+          <w:bCs/>
+          <w:color w:val="000000"/>
+        </w:rPr>
         <w:t>to</w:t>
       </w:r>
       <w:r>
@@ -7023,6 +7825,7 @@
         </w:rPr>
         <w:t xml:space="preserve"> LENGTH(</w:t>
       </w:r>
+      <w:proofErr w:type="spellStart"/>
       <w:r>
         <w:rPr>
           <w:rFonts w:eastAsia="Times New Roman" w:cs="Times New Roman"/>
@@ -7032,6 +7835,7 @@
         </w:rPr>
         <w:t>data_vecs</w:t>
       </w:r>
+      <w:proofErr w:type="spellEnd"/>
       <w:r>
         <w:rPr>
           <w:rFonts w:eastAsia="Times New Roman" w:cs="Times New Roman"/>
@@ -7094,6 +7898,7 @@
         </w:rPr>
         <w:tab/>
       </w:r>
+      <w:proofErr w:type="gramStart"/>
       <w:r>
         <w:rPr>
           <w:rFonts w:eastAsia="Times New Roman" w:cs="Times New Roman"/>
@@ -7103,6 +7908,7 @@
         </w:rPr>
         <w:t>temp</w:t>
       </w:r>
+      <w:proofErr w:type="gramEnd"/>
       <w:r>
         <w:rPr>
           <w:rFonts w:eastAsia="Times New Roman" w:cs="Times New Roman"/>
@@ -7110,6 +7916,7 @@
         </w:rPr>
         <w:t xml:space="preserve"> ← </w:t>
       </w:r>
+      <w:proofErr w:type="spellStart"/>
       <w:r>
         <w:rPr>
           <w:rFonts w:eastAsia="Times New Roman" w:cs="Times New Roman"/>
@@ -7119,6 +7926,7 @@
         </w:rPr>
         <w:t>data_vecs</w:t>
       </w:r>
+      <w:proofErr w:type="spellEnd"/>
       <w:r>
         <w:rPr>
           <w:rFonts w:eastAsia="Times New Roman" w:cs="Times New Roman"/>
@@ -7220,6 +8028,8 @@
         </w:rPr>
         <w:tab/>
       </w:r>
+      <w:proofErr w:type="spellStart"/>
+      <w:proofErr w:type="gramStart"/>
       <w:r>
         <w:rPr>
           <w:rFonts w:eastAsia="Times New Roman" w:cs="Times New Roman"/>
@@ -7229,6 +8039,7 @@
         </w:rPr>
         <w:t>dists</w:t>
       </w:r>
+      <w:proofErr w:type="spellEnd"/>
       <w:r>
         <w:rPr>
           <w:rFonts w:eastAsia="Times New Roman" w:cs="Times New Roman"/>
@@ -7236,6 +8047,7 @@
         </w:rPr>
         <w:t>[</w:t>
       </w:r>
+      <w:proofErr w:type="gramEnd"/>
       <w:r>
         <w:rPr>
           <w:rFonts w:eastAsia="Times New Roman" w:cs="Times New Roman"/>
@@ -7302,6 +8114,7 @@
         </w:rPr>
         <w:tab/>
       </w:r>
+      <w:proofErr w:type="gramStart"/>
       <w:r>
         <w:rPr>
           <w:rFonts w:eastAsia="Times New Roman" w:cs="Times New Roman"/>
@@ -7311,6 +8124,7 @@
         </w:rPr>
         <w:t>for</w:t>
       </w:r>
+      <w:proofErr w:type="gramEnd"/>
       <w:r>
         <w:rPr>
           <w:rFonts w:eastAsia="Times New Roman" w:cs="Times New Roman"/>
@@ -7350,6 +8164,7 @@
         </w:rPr>
         <w:t xml:space="preserve"> LENGTH(</w:t>
       </w:r>
+      <w:proofErr w:type="spellStart"/>
       <w:r>
         <w:rPr>
           <w:rFonts w:eastAsia="Times New Roman" w:cs="Times New Roman"/>
@@ -7359,6 +8174,7 @@
         </w:rPr>
         <w:t>data_idxs</w:t>
       </w:r>
+      <w:proofErr w:type="spellEnd"/>
       <w:r>
         <w:rPr>
           <w:rFonts w:eastAsia="Times New Roman" w:cs="Times New Roman"/>
@@ -7420,6 +8236,7 @@
         </w:rPr>
         <w:tab/>
       </w:r>
+      <w:proofErr w:type="spellStart"/>
       <w:r>
         <w:rPr>
           <w:rFonts w:eastAsia="Times New Roman" w:cs="Times New Roman"/>
@@ -7429,6 +8246,7 @@
         </w:rPr>
         <w:t>data_idxs</w:t>
       </w:r>
+      <w:proofErr w:type="spellEnd"/>
       <w:r>
         <w:rPr>
           <w:rFonts w:eastAsia="Times New Roman" w:cs="Times New Roman"/>
@@ -7450,17 +8268,28 @@
           <w:rFonts w:eastAsia="Times New Roman" w:cs="Times New Roman"/>
           <w:color w:val="000000"/>
         </w:rPr>
-        <w:t>] ← IDX_OF_MIN(</w:t>
-      </w:r>
+        <w:t>] ← IDX_OF_</w:t>
+      </w:r>
+      <w:proofErr w:type="gramStart"/>
       <w:r>
         <w:rPr>
           <w:rFonts w:eastAsia="Times New Roman" w:cs="Times New Roman"/>
+          <w:color w:val="000000"/>
+        </w:rPr>
+        <w:t>MIN(</w:t>
+      </w:r>
+      <w:proofErr w:type="spellStart"/>
+      <w:proofErr w:type="gramEnd"/>
+      <w:r>
+        <w:rPr>
+          <w:rFonts w:eastAsia="Times New Roman" w:cs="Times New Roman"/>
           <w:i/>
           <w:iCs/>
           <w:color w:val="000000"/>
         </w:rPr>
         <w:t>dists</w:t>
       </w:r>
+      <w:proofErr w:type="spellEnd"/>
       <w:r>
         <w:rPr>
           <w:rFonts w:eastAsia="Times New Roman" w:cs="Times New Roman"/>
@@ -7518,6 +8347,7 @@
         </w:rPr>
         <w:tab/>
       </w:r>
+      <w:proofErr w:type="gramStart"/>
       <w:r>
         <w:rPr>
           <w:rFonts w:cs="Times New Roman"/>
@@ -7527,6 +8357,7 @@
         </w:rPr>
         <w:t>for</w:t>
       </w:r>
+      <w:proofErr w:type="gramEnd"/>
       <w:r>
         <w:rPr>
           <w:rFonts w:cs="Times New Roman"/>
@@ -7566,6 +8397,7 @@
         </w:rPr>
         <w:t xml:space="preserve"> </w:t>
       </w:r>
+      <w:proofErr w:type="spellStart"/>
       <w:r>
         <w:rPr>
           <w:rFonts w:cs="Times New Roman"/>
@@ -7575,6 +8407,7 @@
         </w:rPr>
         <w:t>numSegments</w:t>
       </w:r>
+      <w:proofErr w:type="spellEnd"/>
       <w:r>
         <w:rPr>
           <w:rFonts w:cs="Times New Roman"/>
@@ -7630,6 +8463,7 @@
         </w:rPr>
         <w:tab/>
       </w:r>
+      <w:proofErr w:type="gramStart"/>
       <w:r>
         <w:rPr>
           <w:rFonts w:cs="Times New Roman"/>
@@ -7646,6 +8480,7 @@
         </w:rPr>
         <w:t>[</w:t>
       </w:r>
+      <w:proofErr w:type="gramEnd"/>
       <w:r>
         <w:rPr>
           <w:rFonts w:cs="Times New Roman"/>
@@ -7707,8 +8542,17 @@
           <w:color w:val="000000"/>
         </w:rPr>
         <w:tab/>
+      </w:r>
+      <w:proofErr w:type="gramStart"/>
+      <w:r>
+        <w:rPr>
+          <w:rFonts w:cs="Times New Roman"/>
+          <w:color w:val="000000"/>
+        </w:rPr>
         <w:t>MEAN(</w:t>
       </w:r>
+      <w:proofErr w:type="spellStart"/>
+      <w:proofErr w:type="gramEnd"/>
       <w:r>
         <w:rPr>
           <w:rFonts w:cs="Times New Roman"/>
@@ -7718,6 +8562,7 @@
         </w:rPr>
         <w:t>data_vecs</w:t>
       </w:r>
+      <w:proofErr w:type="spellEnd"/>
       <w:r>
         <w:rPr>
           <w:rFonts w:cs="Times New Roman"/>
@@ -7757,6 +8602,7 @@
         </w:rPr>
         <w:t xml:space="preserve">where </w:t>
       </w:r>
+      <w:proofErr w:type="spellStart"/>
       <w:r>
         <w:rPr>
           <w:rFonts w:cs="Times New Roman"/>
@@ -7766,6 +8612,7 @@
         </w:rPr>
         <w:t>data_idxs</w:t>
       </w:r>
+      <w:proofErr w:type="spellEnd"/>
       <w:r>
         <w:rPr>
           <w:rFonts w:cs="Times New Roman"/>
@@ -7832,6 +8679,7 @@
         </w:rPr>
         <w:tab/>
       </w:r>
+      <w:proofErr w:type="gramStart"/>
       <w:r>
         <w:rPr>
           <w:rFonts w:cs="Times New Roman"/>
@@ -7841,6 +8689,7 @@
         </w:rPr>
         <w:t>return</w:t>
       </w:r>
+      <w:proofErr w:type="gramEnd"/>
       <w:r>
         <w:rPr>
           <w:rFonts w:cs="Times New Roman"/>
@@ -7848,6 +8697,7 @@
         </w:rPr>
         <w:t xml:space="preserve"> </w:t>
       </w:r>
+      <w:proofErr w:type="spellStart"/>
       <w:r>
         <w:rPr>
           <w:rFonts w:cs="Times New Roman"/>
@@ -7857,6 +8707,7 @@
         </w:rPr>
         <w:t>data_idxs</w:t>
       </w:r>
+      <w:proofErr w:type="spellEnd"/>
       <w:r>
         <w:rPr>
           <w:rFonts w:cs="Times New Roman"/>
@@ -7911,6 +8762,7 @@
           <w:color w:val="000000"/>
         </w:rPr>
       </w:pPr>
+      <w:proofErr w:type="gramStart"/>
       <w:r>
         <w:rPr>
           <w:rFonts w:cs="Times New Roman"/>
@@ -7920,6 +8772,7 @@
         </w:rPr>
         <w:t>function</w:t>
       </w:r>
+      <w:proofErr w:type="gramEnd"/>
       <w:r>
         <w:rPr>
           <w:rFonts w:cs="Times New Roman"/>
@@ -7927,6 +8780,7 @@
         </w:rPr>
         <w:t xml:space="preserve"> SUM_OF_SQUARES(</w:t>
       </w:r>
+      <w:proofErr w:type="spellStart"/>
       <w:r>
         <w:rPr>
           <w:rFonts w:cs="Times New Roman"/>
@@ -7936,6 +8790,7 @@
         </w:rPr>
         <w:t>vals</w:t>
       </w:r>
+      <w:proofErr w:type="spellEnd"/>
       <w:r>
         <w:rPr>
           <w:rFonts w:cs="Times New Roman"/>
@@ -7959,6 +8814,7 @@
         </w:rPr>
         <w:t xml:space="preserve"> </w:t>
       </w:r>
+      <w:proofErr w:type="spellStart"/>
       <w:r>
         <w:rPr>
           <w:rFonts w:cs="Times New Roman"/>
@@ -7968,6 +8824,7 @@
         </w:rPr>
         <w:t>sum_sq</w:t>
       </w:r>
+      <w:proofErr w:type="spellEnd"/>
       <w:r>
         <w:rPr>
           <w:rFonts w:cs="Times New Roman"/>
@@ -8003,7 +8860,26 @@
           <w:color w:val="000000"/>
         </w:rPr>
         <w:tab/>
-        <w:t>inputs:</w:t>
+      </w:r>
+      <w:proofErr w:type="gramStart"/>
+      <w:r>
+        <w:rPr>
+          <w:rFonts w:cs="Times New Roman"/>
+          <w:b/>
+          <w:bCs/>
+          <w:color w:val="000000"/>
+        </w:rPr>
+        <w:t>inputs</w:t>
+      </w:r>
+      <w:proofErr w:type="gramEnd"/>
+      <w:r>
+        <w:rPr>
+          <w:rFonts w:cs="Times New Roman"/>
+          <w:b/>
+          <w:bCs/>
+          <w:color w:val="000000"/>
+        </w:rPr>
+        <w:t>:</w:t>
       </w:r>
       <w:r>
         <w:rPr>
@@ -8012,6 +8888,7 @@
         </w:rPr>
         <w:t xml:space="preserve"> </w:t>
       </w:r>
+      <w:proofErr w:type="spellStart"/>
       <w:r>
         <w:rPr>
           <w:rFonts w:cs="Times New Roman"/>
@@ -8021,6 +8898,7 @@
         </w:rPr>
         <w:t>vals</w:t>
       </w:r>
+      <w:proofErr w:type="spellEnd"/>
       <w:r>
         <w:rPr>
           <w:rFonts w:cs="Times New Roman"/>
@@ -8056,7 +8934,26 @@
           <w:color w:val="000000"/>
         </w:rPr>
         <w:tab/>
-        <w:t>returns:</w:t>
+      </w:r>
+      <w:proofErr w:type="gramStart"/>
+      <w:r>
+        <w:rPr>
+          <w:rFonts w:cs="Times New Roman"/>
+          <w:b/>
+          <w:bCs/>
+          <w:color w:val="000000"/>
+        </w:rPr>
+        <w:t>returns</w:t>
+      </w:r>
+      <w:proofErr w:type="gramEnd"/>
+      <w:r>
+        <w:rPr>
+          <w:rFonts w:cs="Times New Roman"/>
+          <w:b/>
+          <w:bCs/>
+          <w:color w:val="000000"/>
+        </w:rPr>
+        <w:t>:</w:t>
       </w:r>
       <w:r>
         <w:rPr>
@@ -8065,6 +8962,7 @@
         </w:rPr>
         <w:t xml:space="preserve"> </w:t>
       </w:r>
+      <w:proofErr w:type="spellStart"/>
       <w:r>
         <w:rPr>
           <w:rFonts w:cs="Times New Roman"/>
@@ -8074,6 +8972,7 @@
         </w:rPr>
         <w:t>sum_sq</w:t>
       </w:r>
+      <w:proofErr w:type="spellEnd"/>
       <w:r>
         <w:rPr>
           <w:rFonts w:cs="Times New Roman"/>
@@ -8081,6 +8980,7 @@
         </w:rPr>
         <w:t xml:space="preserve"> – the sum of the squares of values in </w:t>
       </w:r>
+      <w:proofErr w:type="spellStart"/>
       <w:r>
         <w:rPr>
           <w:rFonts w:cs="Times New Roman"/>
@@ -8090,6 +8990,7 @@
         </w:rPr>
         <w:t>vals</w:t>
       </w:r>
+      <w:proofErr w:type="spellEnd"/>
     </w:p>
     <w:p>
       <w:pPr>
@@ -8118,6 +9019,7 @@
         </w:rPr>
         <w:tab/>
       </w:r>
+      <w:proofErr w:type="gramStart"/>
       <w:r>
         <w:rPr>
           <w:rFonts w:cs="Times New Roman"/>
@@ -8127,6 +9029,7 @@
         </w:rPr>
         <w:t>for</w:t>
       </w:r>
+      <w:proofErr w:type="gramEnd"/>
       <w:r>
         <w:rPr>
           <w:rFonts w:cs="Times New Roman"/>
@@ -8166,6 +9069,7 @@
         </w:rPr>
         <w:t xml:space="preserve"> LENGTH(</w:t>
       </w:r>
+      <w:proofErr w:type="spellStart"/>
       <w:r>
         <w:rPr>
           <w:rFonts w:cs="Times New Roman"/>
@@ -8175,6 +9079,7 @@
         </w:rPr>
         <w:t>vals</w:t>
       </w:r>
+      <w:proofErr w:type="spellEnd"/>
       <w:r>
         <w:rPr>
           <w:rFonts w:cs="Times New Roman"/>
@@ -8224,6 +9129,8 @@
         </w:rPr>
         <w:tab/>
       </w:r>
+      <w:proofErr w:type="spellStart"/>
+      <w:proofErr w:type="gramStart"/>
       <w:r>
         <w:rPr>
           <w:rFonts w:cs="Times New Roman"/>
@@ -8233,6 +9140,8 @@
         </w:rPr>
         <w:t>sq</w:t>
       </w:r>
+      <w:proofErr w:type="spellEnd"/>
+      <w:proofErr w:type="gramEnd"/>
       <w:r>
         <w:rPr>
           <w:rFonts w:cs="Times New Roman"/>
@@ -8240,6 +9149,7 @@
         </w:rPr>
         <w:t xml:space="preserve"> ← </w:t>
       </w:r>
+      <w:proofErr w:type="spellStart"/>
       <w:r>
         <w:rPr>
           <w:rFonts w:cs="Times New Roman"/>
@@ -8249,6 +9159,7 @@
         </w:rPr>
         <w:t>vals</w:t>
       </w:r>
+      <w:proofErr w:type="spellEnd"/>
       <w:r>
         <w:rPr>
           <w:rFonts w:cs="Times New Roman"/>
@@ -8307,15 +9218,37 @@
         </w:rPr>
         <w:tab/>
       </w:r>
-      <w:r>
-        <w:rPr>
-          <w:rFonts w:cs="Times New Roman"/>
-          <w:i/>
-          <w:iCs/>
-          <w:color w:val="000000"/>
-        </w:rPr>
-        <w:t>sum_sq ← sum_sq</w:t>
-      </w:r>
+      <w:proofErr w:type="spellStart"/>
+      <w:r>
+        <w:rPr>
+          <w:rFonts w:cs="Times New Roman"/>
+          <w:i/>
+          <w:iCs/>
+          <w:color w:val="000000"/>
+        </w:rPr>
+        <w:t>sum_sq</w:t>
+      </w:r>
+      <w:proofErr w:type="spellEnd"/>
+      <w:r>
+        <w:rPr>
+          <w:rFonts w:cs="Times New Roman"/>
+          <w:i/>
+          <w:iCs/>
+          <w:color w:val="000000"/>
+        </w:rPr>
+        <w:t xml:space="preserve"> ← </w:t>
+      </w:r>
+      <w:proofErr w:type="spellStart"/>
+      <w:r>
+        <w:rPr>
+          <w:rFonts w:cs="Times New Roman"/>
+          <w:i/>
+          <w:iCs/>
+          <w:color w:val="000000"/>
+        </w:rPr>
+        <w:t>sum_sq</w:t>
+      </w:r>
+      <w:proofErr w:type="spellEnd"/>
       <w:r>
         <w:rPr>
           <w:rFonts w:cs="Times New Roman"/>
@@ -8323,6 +9256,7 @@
         </w:rPr>
         <w:t xml:space="preserve"> + </w:t>
       </w:r>
+      <w:proofErr w:type="spellStart"/>
       <w:r>
         <w:rPr>
           <w:rFonts w:cs="Times New Roman"/>
@@ -8332,6 +9266,7 @@
         </w:rPr>
         <w:t>sq</w:t>
       </w:r>
+      <w:proofErr w:type="spellEnd"/>
     </w:p>
     <w:p>
       <w:pPr>
@@ -8362,6 +9297,7 @@
         </w:rPr>
         <w:tab/>
       </w:r>
+      <w:proofErr w:type="gramStart"/>
       <w:r>
         <w:rPr>
           <w:rFonts w:cs="Times New Roman"/>
@@ -8371,6 +9307,7 @@
         </w:rPr>
         <w:t>return</w:t>
       </w:r>
+      <w:proofErr w:type="gramEnd"/>
       <w:r>
         <w:rPr>
           <w:rFonts w:cs="Times New Roman"/>
@@ -8378,6 +9315,7 @@
         </w:rPr>
         <w:t xml:space="preserve"> </w:t>
       </w:r>
+      <w:proofErr w:type="spellStart"/>
       <w:r>
         <w:rPr>
           <w:rFonts w:cs="Times New Roman"/>
@@ -8387,6 +9325,7 @@
         </w:rPr>
         <w:t>sum_sq</w:t>
       </w:r>
+      <w:proofErr w:type="spellEnd"/>
     </w:p>
     <w:p>
       <w:pPr>
@@ -8415,14 +9354,15 @@
           <w:color w:val="000000"/>
         </w:rPr>
       </w:pPr>
-      <w:r>
-        <w:rPr>
-          <w:rFonts w:cs="Times New Roman"/>
-          <w:i/>
-          <w:iCs/>
-          <w:color w:val="000000"/>
-        </w:rPr>
-        <w:t>Figure 3.6</w:t>
+      <w:proofErr w:type="gramStart"/>
+      <w:r>
+        <w:rPr>
+          <w:rFonts w:cs="Times New Roman"/>
+          <w:i/>
+          <w:iCs/>
+          <w:color w:val="000000"/>
+        </w:rPr>
+        <w:t>Figure 3.4</w:t>
       </w:r>
       <w:r>
         <w:rPr>
@@ -8433,6 +9373,7 @@
         </w:rPr>
         <w:t>.</w:t>
       </w:r>
+      <w:proofErr w:type="gramEnd"/>
       <w:r>
         <w:rPr>
           <w:rFonts w:cs="Times New Roman"/>
@@ -8529,13 +9470,14 @@
           <w:rFonts w:cs="Times New Roman"/>
         </w:rPr>
       </w:pPr>
-      <w:r>
-        <w:rPr>
-          <w:rFonts w:cs="Times New Roman"/>
-          <w:i/>
-          <w:iCs/>
-        </w:rPr>
-        <w:t>Figure 3.7</w:t>
+      <w:proofErr w:type="gramStart"/>
+      <w:r>
+        <w:rPr>
+          <w:rFonts w:cs="Times New Roman"/>
+          <w:i/>
+          <w:iCs/>
+        </w:rPr>
+        <w:t>Figure 3.5</w:t>
       </w:r>
       <w:r>
         <w:rPr>
@@ -8545,6 +9487,7 @@
         </w:rPr>
         <w:t>.</w:t>
       </w:r>
+      <w:proofErr w:type="gramEnd"/>
       <w:r>
         <w:rPr>
           <w:rFonts w:cs="Times New Roman"/>
@@ -8566,6 +9509,7 @@
         <w:tab/>
       </w:r>
     </w:p>
+    <w:bookmarkStart w:id="0" w:name="_GoBack"/>
     <w:p>
       <w:pPr>
         <w:tabs>
@@ -8578,14 +9522,15 @@
         </w:rPr>
       </w:pPr>
       <w:r>
-        <w:object w:dxaOrig="9825" w:dyaOrig="1760">
-          <v:shape id="_x0000_i1028" type="#_x0000_t75" style="width:411pt;height:67.5pt" o:ole="" filled="t">
+        <w:object w:dxaOrig="9825" w:dyaOrig="1846">
+          <v:shape id="_x0000_i1037" type="#_x0000_t75" style="width:389.25pt;height:102pt" o:ole="" filled="t">
             <v:fill color2="black"/>
             <v:imagedata r:id="rId22" o:title=""/>
           </v:shape>
-          <o:OLEObject Type="Embed" ProgID="Excel.Sheet.8" ShapeID="_x0000_i1028" DrawAspect="Content" ObjectID="_1363506668" r:id="rId23"/>
+          <o:OLEObject Type="Embed" ProgID="Excel.Sheet.8" ShapeID="_x0000_i1037" DrawAspect="Content" ObjectID="_1363551535" r:id="rId23"/>
         </w:object>
       </w:r>
+      <w:bookmarkEnd w:id="0"/>
     </w:p>
     <w:p>
       <w:pPr>
@@ -8598,13 +9543,14 @@
           <w:rFonts w:cs="Times New Roman"/>
         </w:rPr>
       </w:pPr>
-      <w:r>
-        <w:rPr>
-          <w:rFonts w:cs="Times New Roman"/>
-          <w:i/>
-          <w:iCs/>
-        </w:rPr>
-        <w:t>Figure 3.8</w:t>
+      <w:proofErr w:type="gramStart"/>
+      <w:r>
+        <w:rPr>
+          <w:rFonts w:cs="Times New Roman"/>
+          <w:i/>
+          <w:iCs/>
+        </w:rPr>
+        <w:t>Table 3.3</w:t>
       </w:r>
       <w:r>
         <w:rPr>
@@ -8614,11 +9560,26 @@
         </w:rPr>
         <w:t>.</w:t>
       </w:r>
-      <w:r>
-        <w:rPr>
-          <w:rFonts w:cs="Times New Roman"/>
-        </w:rPr>
-        <w:t xml:space="preserve"> Five by five matrix representing the image in figure 1.2</w:t>
+      <w:proofErr w:type="gramEnd"/>
+      <w:r>
+        <w:rPr>
+          <w:rFonts w:cs="Times New Roman"/>
+        </w:rPr>
+        <w:t xml:space="preserve"> Five by five </w:t>
+      </w:r>
+      <w:proofErr w:type="gramStart"/>
+      <w:r>
+        <w:rPr>
+          <w:rFonts w:cs="Times New Roman"/>
+        </w:rPr>
+        <w:t>matrix</w:t>
+      </w:r>
+      <w:proofErr w:type="gramEnd"/>
+      <w:r>
+        <w:rPr>
+          <w:rFonts w:cs="Times New Roman"/>
+        </w:rPr>
+        <w:t xml:space="preserve"> representing the image in figure 1.2</w:t>
       </w:r>
     </w:p>
     <w:p>
@@ -8648,11 +9609,11 @@
       </w:pPr>
       <w:r>
         <w:object w:dxaOrig="6016" w:dyaOrig="3976">
-          <v:shape id="_x0000_i1029" type="#_x0000_t75" style="width:341.25pt;height:188.25pt" o:ole="" filled="t">
+          <v:shape id="_x0000_i1111" type="#_x0000_t75" style="width:341.25pt;height:188.25pt" o:ole="" filled="t">
             <v:fill color2="black"/>
             <v:imagedata r:id="rId24" o:title=""/>
           </v:shape>
-          <o:OLEObject Type="Embed" ProgID="Excel.Sheet.8" ShapeID="_x0000_i1029" DrawAspect="Content" ObjectID="_1363506669" r:id="rId25"/>
+          <o:OLEObject Type="Embed" ProgID="Excel.Sheet.8" ShapeID="_x0000_i1111" DrawAspect="Content" ObjectID="_1363551536" r:id="rId25"/>
         </w:object>
       </w:r>
     </w:p>
@@ -8661,19 +9622,20 @@
         <w:tabs>
           <w:tab w:val="left" w:pos="870"/>
         </w:tabs>
-        <w:spacing w:line="100" w:lineRule="atLeast"/>
+        <w:spacing w:line="480" w:lineRule="auto"/>
         <w:jc w:val="center"/>
         <w:rPr>
           <w:rFonts w:cs="Times New Roman"/>
         </w:rPr>
       </w:pPr>
-      <w:r>
-        <w:rPr>
-          <w:rFonts w:cs="Times New Roman"/>
-          <w:i/>
-          <w:iCs/>
-        </w:rPr>
-        <w:t>Figure 3.9</w:t>
+      <w:proofErr w:type="gramStart"/>
+      <w:r>
+        <w:rPr>
+          <w:rFonts w:cs="Times New Roman"/>
+          <w:i/>
+          <w:iCs/>
+        </w:rPr>
+        <w:t>Table 3.4</w:t>
       </w:r>
       <w:r>
         <w:rPr>
@@ -8683,11 +9645,18 @@
         </w:rPr>
         <w:t>.</w:t>
       </w:r>
-      <w:r>
-        <w:rPr>
-          <w:rFonts w:cs="Times New Roman"/>
-        </w:rPr>
-        <w:t xml:space="preserve"> Two dimensional matrix obtained by transforming the five by five matrix in figure 1.2. Each row in the matrix represents one pixel. The data included for each pixel is the value of its red, green and blue color channels as well as its location in the original image</w:t>
+      <w:proofErr w:type="gramEnd"/>
+      <w:r>
+        <w:rPr>
+          <w:rFonts w:cs="Times New Roman"/>
+        </w:rPr>
+        <w:t xml:space="preserve"> </w:t>
+      </w:r>
+      <w:r>
+        <w:rPr>
+          <w:rFonts w:cs="Times New Roman"/>
+        </w:rPr>
+        <w:t>Represents table 3.8 reshaped into a 2 dimensional array</w:t>
       </w:r>
     </w:p>
     <w:p>
@@ -8695,14 +9664,23 @@
         <w:tabs>
           <w:tab w:val="left" w:pos="870"/>
         </w:tabs>
-        <w:spacing w:line="100" w:lineRule="atLeast"/>
-        <w:rPr>
-          <w:rFonts w:cs="Times New Roman"/>
-          <w:b/>
-          <w:bCs/>
-          <w:color w:val="000000"/>
-        </w:rPr>
-      </w:pPr>
+        <w:spacing w:line="480" w:lineRule="auto"/>
+        <w:rPr>
+          <w:rFonts w:cs="Times New Roman"/>
+        </w:rPr>
+      </w:pPr>
+      <w:r>
+        <w:rPr>
+          <w:rFonts w:cs="Times New Roman"/>
+        </w:rPr>
+        <w:t xml:space="preserve">In order to process the image using the k-means algorithm it needs to be reshaped into </w:t>
+      </w:r>
+      <w:r>
+        <w:rPr>
+          <w:rFonts w:cs="Times New Roman"/>
+        </w:rPr>
+        <w:t>a 2 dimensional matrix. Table 3.4 still contains all the information from table 3.3 but is in 2 dimensions instead of 3. Each row in table 3.4 contains the information for one pixel in the image. The first three fields contain the color data for the pixel and the last two contain the coordinates of where the pixel was in table 3.3.</w:t>
+      </w:r>
     </w:p>
     <w:p>
       <w:pPr>
@@ -8741,7 +9719,7 @@
             <v:imagedata r:id="rId26" o:title=""/>
             <w10:wrap type="topAndBottom"/>
           </v:shape>
-          <o:OLEObject Type="Embed" ProgID="Excel.Sheet.8" ShapeID="_x0000_s1028" DrawAspect="Content" ObjectID="_1363506671" r:id="rId27"/>
+          <o:OLEObject Type="Embed" ProgID="Excel.Sheet.8" ShapeID="_x0000_s1028" DrawAspect="Content" ObjectID="_1363551538" r:id="rId27"/>
         </w:pict>
       </w:r>
     </w:p>
@@ -8757,14 +9735,15 @@
           <w:color w:val="000000"/>
         </w:rPr>
       </w:pPr>
-      <w:r>
-        <w:rPr>
-          <w:rFonts w:cs="Times New Roman"/>
-          <w:i/>
-          <w:iCs/>
-          <w:color w:val="000000"/>
-        </w:rPr>
-        <w:t>Figure 3.10</w:t>
+      <w:proofErr w:type="gramStart"/>
+      <w:r>
+        <w:rPr>
+          <w:rFonts w:cs="Times New Roman"/>
+          <w:i/>
+          <w:iCs/>
+          <w:color w:val="000000"/>
+        </w:rPr>
+        <w:t>Table 3.5</w:t>
       </w:r>
       <w:r>
         <w:rPr>
@@ -8775,6 +9754,7 @@
         </w:rPr>
         <w:t>.</w:t>
       </w:r>
+      <w:proofErr w:type="gramEnd"/>
       <w:r>
         <w:rPr>
           <w:rFonts w:cs="Times New Roman"/>
@@ -8837,8 +9817,90 @@
             <v:imagedata r:id="rId28" o:title=""/>
             <w10:wrap type="topAndBottom"/>
           </v:shape>
-          <o:OLEObject Type="Embed" ProgID="Excel.Sheet.8" ShapeID="_x0000_s1029" DrawAspect="Content" ObjectID="_1363506672" r:id="rId29"/>
+          <o:OLEObject Type="Embed" ProgID="Excel.Sheet.8" ShapeID="_x0000_s1029" DrawAspect="Content" ObjectID="_1363551539" r:id="rId29"/>
         </w:pict>
+      </w:r>
+    </w:p>
+    <w:p>
+      <w:pPr>
+        <w:tabs>
+          <w:tab w:val="left" w:pos="870"/>
+        </w:tabs>
+        <w:spacing w:line="480" w:lineRule="auto"/>
+        <w:jc w:val="center"/>
+        <w:rPr>
+          <w:rFonts w:cs="Times New Roman"/>
+          <w:color w:val="000000"/>
+        </w:rPr>
+      </w:pPr>
+      <w:proofErr w:type="gramStart"/>
+      <w:r>
+        <w:rPr>
+          <w:rFonts w:cs="Times New Roman"/>
+          <w:i/>
+          <w:iCs/>
+          <w:color w:val="000000"/>
+        </w:rPr>
+        <w:t>Table 3.6</w:t>
+      </w:r>
+      <w:r>
+        <w:rPr>
+          <w:rFonts w:cs="Times New Roman"/>
+          <w:i/>
+          <w:iCs/>
+          <w:color w:val="000000"/>
+        </w:rPr>
+        <w:t>.</w:t>
+      </w:r>
+      <w:proofErr w:type="gramEnd"/>
+      <w:r>
+        <w:rPr>
+          <w:rFonts w:cs="Times New Roman"/>
+          <w:color w:val="000000"/>
+        </w:rPr>
+        <w:t xml:space="preserve"> The initial centroids for the clusters if 6 was given as the number of clusters to find</w:t>
+      </w:r>
+    </w:p>
+    <w:p>
+      <w:pPr>
+        <w:tabs>
+          <w:tab w:val="left" w:pos="870"/>
+        </w:tabs>
+        <w:spacing w:line="480" w:lineRule="auto"/>
+        <w:rPr>
+          <w:rFonts w:cs="Times New Roman"/>
+          <w:color w:val="000000"/>
+        </w:rPr>
+      </w:pPr>
+      <w:r>
+        <w:rPr>
+          <w:rFonts w:cs="Times New Roman"/>
+          <w:color w:val="000000"/>
+        </w:rPr>
+        <w:t xml:space="preserve">Since clusters are built around central mean values, there need to be an initial set of centroids to use for the first pass over the data set. The min and max values from table 3.5 are </w:t>
+      </w:r>
+      <w:proofErr w:type="spellStart"/>
+      <w:r>
+        <w:rPr>
+          <w:rFonts w:cs="Times New Roman"/>
+          <w:color w:val="000000"/>
+        </w:rPr>
+        <w:t>use</w:t>
+      </w:r>
+      <w:proofErr w:type="spellEnd"/>
+      <w:r>
+        <w:rPr>
+          <w:rFonts w:cs="Times New Roman"/>
+          <w:color w:val="000000"/>
+        </w:rPr>
+        <w:t xml:space="preserve"> for two of the centroids. </w:t>
+      </w:r>
+      <w:r>
+        <w:rPr>
+          <w:rFonts w:cs="Times New Roman"/>
+          <w:color w:val="000000"/>
+        </w:rPr>
+        <w:t>However many centroids it still needs are generated to be evenly spaced between the min and max.</w:t>
       </w:r>
     </w:p>
     <w:p>
@@ -8850,17 +9912,51 @@
         <w:jc w:val="center"/>
         <w:rPr>
           <w:rFonts w:cs="Times New Roman"/>
-          <w:color w:val="000000"/>
-        </w:rPr>
-      </w:pPr>
-      <w:r>
-        <w:rPr>
-          <w:rFonts w:cs="Times New Roman"/>
-          <w:i/>
-          <w:iCs/>
-          <w:color w:val="000000"/>
-        </w:rPr>
-        <w:t>Figure 3.11</w:t>
+        </w:rPr>
+      </w:pPr>
+    </w:p>
+    <w:p>
+      <w:pPr>
+        <w:tabs>
+          <w:tab w:val="left" w:pos="870"/>
+        </w:tabs>
+        <w:spacing w:line="480" w:lineRule="auto"/>
+        <w:jc w:val="center"/>
+        <w:rPr>
+          <w:rFonts w:cs="Times New Roman"/>
+        </w:rPr>
+      </w:pPr>
+      <w:r>
+        <w:object w:dxaOrig="1977" w:dyaOrig="3970">
+          <v:shape id="_x0000_i1032" type="#_x0000_t75" style="width:102.75pt;height:191.25pt" o:ole="" o:allowoverlap="f" filled="t">
+            <v:fill color2="black"/>
+            <v:imagedata r:id="rId30" o:title=""/>
+          </v:shape>
+          <o:OLEObject Type="Embed" ProgID="Excel.Sheet.8" ShapeID="_x0000_i1032" DrawAspect="Content" ObjectID="_1363551537" r:id="rId31"/>
+        </w:object>
+      </w:r>
+    </w:p>
+    <w:p>
+      <w:pPr>
+        <w:tabs>
+          <w:tab w:val="left" w:pos="870"/>
+        </w:tabs>
+        <w:spacing w:line="480" w:lineRule="auto"/>
+        <w:jc w:val="center"/>
+        <w:rPr>
+          <w:rFonts w:cs="Times New Roman"/>
+          <w:color w:val="000000"/>
+        </w:rPr>
+      </w:pPr>
+      <w:proofErr w:type="gramStart"/>
+      <w:r>
+        <w:rPr>
+          <w:rFonts w:cs="Times New Roman"/>
+          <w:i/>
+          <w:iCs/>
+          <w:color w:val="000000"/>
+        </w:rPr>
+        <w:t>Table 3.7</w:t>
       </w:r>
       <w:r>
         <w:rPr>
@@ -8871,12 +9967,13 @@
         </w:rPr>
         <w:t>.</w:t>
       </w:r>
-      <w:r>
-        <w:rPr>
-          <w:rFonts w:cs="Times New Roman"/>
-          <w:color w:val="000000"/>
-        </w:rPr>
-        <w:t xml:space="preserve"> The initial centroids for K clusters, K being six in this case. Uses min and max from figure 1.4 as first an last respectively. Determines other values by choosing equally spaced values between min and max</w:t>
+      <w:proofErr w:type="gramEnd"/>
+      <w:r>
+        <w:rPr>
+          <w:rFonts w:cs="Times New Roman"/>
+          <w:color w:val="000000"/>
+        </w:rPr>
+        <w:t xml:space="preserve"> Cluster index matrix created after one pass over data. Each row represents the cluster that the pixel in the corresponding row in figure 1.3 belongs to.</w:t>
       </w:r>
     </w:p>
     <w:p>
@@ -8888,77 +9985,6 @@
         <w:jc w:val="center"/>
         <w:rPr>
           <w:rFonts w:cs="Times New Roman"/>
-        </w:rPr>
-      </w:pPr>
-    </w:p>
-    <w:p>
-      <w:pPr>
-        <w:tabs>
-          <w:tab w:val="left" w:pos="870"/>
-        </w:tabs>
-        <w:spacing w:line="480" w:lineRule="auto"/>
-        <w:jc w:val="center"/>
-        <w:rPr>
-          <w:rFonts w:cs="Times New Roman"/>
-        </w:rPr>
-      </w:pPr>
-      <w:r>
-        <w:object w:dxaOrig="1977" w:dyaOrig="3970">
-          <v:shape id="_x0000_i1032" type="#_x0000_t75" style="width:102.75pt;height:191.25pt" o:ole="" o:allowoverlap="f" filled="t">
-            <v:fill color2="black"/>
-            <v:imagedata r:id="rId30" o:title=""/>
-          </v:shape>
-          <o:OLEObject Type="Embed" ProgID="Excel.Sheet.8" ShapeID="_x0000_i1032" DrawAspect="Content" ObjectID="_1363506670" r:id="rId31"/>
-        </w:object>
-      </w:r>
-    </w:p>
-    <w:p>
-      <w:pPr>
-        <w:tabs>
-          <w:tab w:val="left" w:pos="870"/>
-        </w:tabs>
-        <w:spacing w:line="100" w:lineRule="atLeast"/>
-        <w:jc w:val="center"/>
-        <w:rPr>
-          <w:rFonts w:cs="Times New Roman"/>
-          <w:color w:val="000000"/>
-        </w:rPr>
-      </w:pPr>
-      <w:r>
-        <w:rPr>
-          <w:rFonts w:cs="Times New Roman"/>
-          <w:i/>
-          <w:iCs/>
-          <w:color w:val="000000"/>
-        </w:rPr>
-        <w:t>Figure 3.12</w:t>
-      </w:r>
-      <w:r>
-        <w:rPr>
-          <w:rFonts w:cs="Times New Roman"/>
-          <w:i/>
-          <w:iCs/>
-          <w:color w:val="000000"/>
-        </w:rPr>
-        <w:t>.</w:t>
-      </w:r>
-      <w:r>
-        <w:rPr>
-          <w:rFonts w:cs="Times New Roman"/>
-          <w:color w:val="000000"/>
-        </w:rPr>
-        <w:t xml:space="preserve"> Cluster index matrix created after one pass over data. Each row represents the cluster that the pixel in the corresponding row in figure 1.3 belongs to.</w:t>
-      </w:r>
-    </w:p>
-    <w:p>
-      <w:pPr>
-        <w:tabs>
-          <w:tab w:val="left" w:pos="870"/>
-        </w:tabs>
-        <w:spacing w:line="100" w:lineRule="atLeast"/>
-        <w:jc w:val="center"/>
-        <w:rPr>
-          <w:rFonts w:cs="Times New Roman"/>
           <w:b/>
           <w:bCs/>
           <w:color w:val="000000"/>
@@ -8999,7 +10025,23 @@
           <w:color w:val="000000"/>
         </w:rPr>
         <w:tab/>
-        <w:t xml:space="preserve">The first test of using the k-means algorithm showed exceptional results, beyond anything earlier blobbing techniques had shown. The initial blob extraction techniques only cared if adjacent pixels where similar to each other, this often allowed for large gradients in the colors of pixels recognized as being a connected blob, or on portions of an object that were very similar in color would be extracted. The k-means on the other hand considers the similarity between a pixel and the mean of an entire cluster. Through experimentation with using different values for k and using different color spaces for the image that would be segmented, It was shown that applying k-means to the data in an image could reliably return sets of data containing only a specific object in an image. </w:t>
+        <w:t xml:space="preserve">The first test of using the k-means algorithm showed exceptional results, beyond anything earlier blobbing techniques had shown. The initial blob extraction techniques only cared if adjacent pixels where similar to each other, this often allowed for large gradients in the colors of pixels recognized as being a connected blob, or on portions of an object that were very similar in color would be extracted. The k-means on the other hand considers the similarity between a pixel and the mean of an entire cluster. Through experimentation with using different values for k and using different color spaces for the image that would be segmented, </w:t>
+      </w:r>
+      <w:proofErr w:type="gramStart"/>
+      <w:r>
+        <w:rPr>
+          <w:rFonts w:cs="Times New Roman"/>
+          <w:color w:val="000000"/>
+        </w:rPr>
+        <w:t>It</w:t>
+      </w:r>
+      <w:proofErr w:type="gramEnd"/>
+      <w:r>
+        <w:rPr>
+          <w:rFonts w:cs="Times New Roman"/>
+          <w:color w:val="000000"/>
+        </w:rPr>
+        <w:t xml:space="preserve"> was shown that applying k-means to the data in an image could reliably return sets of data containing only a specific object in an image. </w:t>
       </w:r>
     </w:p>
     <w:p>
@@ -9093,7 +10135,39 @@
           <w:color w:val="000000"/>
         </w:rPr>
         <w:tab/>
-        <w:t xml:space="preserve">“Go to the red ball.” This is a simple English sentence that can probably be understood by any two year old, but when it is stored digitally on a computer it appears to a other software to be a collection of seemingly random bits. In order for humans to properly communicate with robots it is necessary to create software that is able to not only read the sentence those bits represent but to discern the meaning the user is conveying with the sentence. </w:t>
+        <w:t xml:space="preserve">“Go to the red ball.” This is a simple English sentence that can probably be understood by any two </w:t>
+      </w:r>
+      <w:proofErr w:type="gramStart"/>
+      <w:r>
+        <w:rPr>
+          <w:rFonts w:cs="Times New Roman"/>
+          <w:color w:val="000000"/>
+        </w:rPr>
+        <w:t>year</w:t>
+      </w:r>
+      <w:proofErr w:type="gramEnd"/>
+      <w:r>
+        <w:rPr>
+          <w:rFonts w:cs="Times New Roman"/>
+          <w:color w:val="000000"/>
+        </w:rPr>
+        <w:t xml:space="preserve"> old, but when it is stored digitally on a computer it appears to </w:t>
+      </w:r>
+      <w:proofErr w:type="spellStart"/>
+      <w:r>
+        <w:rPr>
+          <w:rFonts w:cs="Times New Roman"/>
+          <w:color w:val="000000"/>
+        </w:rPr>
+        <w:t>a</w:t>
+      </w:r>
+      <w:proofErr w:type="spellEnd"/>
+      <w:r>
+        <w:rPr>
+          <w:rFonts w:cs="Times New Roman"/>
+          <w:color w:val="000000"/>
+        </w:rPr>
+        <w:t xml:space="preserve"> other software to be a collection of seemingly random bits. In order for humans to properly communicate with robots it is necessary to create software that is able to not only read the sentence those bits represent but to discern the meaning the user is conveying with the sentence. </w:t>
       </w:r>
     </w:p>
     <w:p>
@@ -9167,7 +10241,23 @@
           <w:color w:val="000000"/>
         </w:rPr>
         <w:tab/>
-        <w:t xml:space="preserve">In creating a conceptual parser the the researcher first constructed a small collection of concepts that words would be able to map to. It became evident that a simple list of concepts would not be ideal. For example the idea of </w:t>
+        <w:t xml:space="preserve">In creating a conceptual parser the </w:t>
+      </w:r>
+      <w:proofErr w:type="spellStart"/>
+      <w:r>
+        <w:rPr>
+          <w:rFonts w:cs="Times New Roman"/>
+          <w:color w:val="000000"/>
+        </w:rPr>
+        <w:t>the</w:t>
+      </w:r>
+      <w:proofErr w:type="spellEnd"/>
+      <w:r>
+        <w:rPr>
+          <w:rFonts w:cs="Times New Roman"/>
+          <w:color w:val="000000"/>
+        </w:rPr>
+        <w:t xml:space="preserve"> researcher first constructed a small collection of concepts that words would be able to map to. It became evident that a simple list of concepts would not be ideal. For example the idea of </w:t>
       </w:r>
       <w:r>
         <w:rPr>
@@ -9199,7 +10289,105 @@
           <w:rFonts w:cs="Times New Roman"/>
           <w:color w:val="000000"/>
         </w:rPr>
-        <w:t xml:space="preserve"> can refer to moving an actuator arm or traveling from one location to another. The best way to represent the concepts was to construct a tree. The farther down the branches of the tree are traversed the more concrete the concepts become until the concept is as concrete as can be defined fr the uses of this system. Just having a collection of concepts isn't enough. There still needs to be a way for the robot to map words to these concepts. This is done through the use of a hash map. Each word points to a leaf on the tree that contains the concept the word is referring to. This system only works if each word points to exactly one concept. As was stated above this is not the case. Each word can represent many different concepts. In order to accommodate this fact it is necessary to create a list of concepts that each word points to in the hash map. This leads to the important issue relating to conceptual parsing. How can the desired concept referred to by the use of a word in a sentence be discerned. This is accomplished by pointing each concept leaf to the leaves of other concepts that it requires. Each concept contains a collection of one or more lists. Each one of these lists represents a collection of other concepts that must also be represented in the sentence in order for the concept to be valid. This works as follows. The robot is given a command that contains the word “go.” The hash map is checked and the first concept in the list that “go” points to is a reference to the “travel” concept. This is a child of the movement concept. The “travel” concept contains three separate collections of required concepts. The first contains just the “place” concept. The second contains both the “distance” and “direction” concept and the third contains “time” and “direction.” This is when the rest of the sentence must be considered. For this example let the sentence also contain the word “meters.” This word is easier to map as it can only refer to a distance measurement. This lets the robot know that the desired meaning of the word “go” is to command that the robot move a specific distance. In this case the sentence is then search for a direction. In order to determine how many meters the robot is commanded to move, the “distance” concept also contains list of requirements and one of these requirements is the concept of a value, a number in this case. If the requirements of one of a concepts list aren't all there, then the other concept lists are checked. Assume instead that the sentence contains the word “to,” Being a preposition, this word works to connect two parts of a sentence. When this kind of word is encountered, the robot is able to look at what comes before the preposition, “go,” and what comes after it which in this example is “the red ball.” The word “the” can often be ignored from a conceptual parse as it does nothing to further define any objects or places. Through further processing “ball” parses to “object” and “red” parses to “color” which is used to classify objects. If on the other hand none of the other requirement lists match then the most complete list is chosen and the robot can then query the user explaining that there is a problem with the sentence and the user may then make any adjustments necessary. </w:t>
+        <w:t xml:space="preserve"> can refer to moving an actuator arm or traveling from one location to another. The best way to represent the concepts was to construct a tree. The farther down the branches of the tree are traversed the more concrete the concepts become until the concept is as concrete as can be defined </w:t>
+      </w:r>
+      <w:proofErr w:type="spellStart"/>
+      <w:proofErr w:type="gramStart"/>
+      <w:r>
+        <w:rPr>
+          <w:rFonts w:cs="Times New Roman"/>
+          <w:color w:val="000000"/>
+        </w:rPr>
+        <w:t>fr</w:t>
+      </w:r>
+      <w:proofErr w:type="spellEnd"/>
+      <w:proofErr w:type="gramEnd"/>
+      <w:r>
+        <w:rPr>
+          <w:rFonts w:cs="Times New Roman"/>
+          <w:color w:val="000000"/>
+        </w:rPr>
+        <w:t xml:space="preserve"> the uses of this system. Just having a collection of concepts isn't enough. There still needs to be a way for the robot to map words to these concepts. This is done through the use of a hash map. Each word points to a leaf on the tree that contains the concept the word is referring to. This system only works if each word points to exactly one concept. As was stated above this is not the case. Each word can represent many different concepts. In order to accommodate this fact it is necessary to create a list of concepts that each word points to in the hash map. This leads to the important issue relating to conceptual parsing. How can the desired concept referred to by the use of a word in a sentence be discerned. This is accomplished by pointing each concept leaf to the leaves of other concepts that it requires. Each concept contains a collection of one or more lists. Each one of these lists represents a collection of other concepts that must also be represented in the sentence in order for the concept to be valid. This works as follows. The robot is given a command that contains the word “go.” The hash map is checked and the first concept in the list that “</w:t>
+      </w:r>
+      <w:proofErr w:type="gramStart"/>
+      <w:r>
+        <w:rPr>
+          <w:rFonts w:cs="Times New Roman"/>
+          <w:color w:val="000000"/>
+        </w:rPr>
+        <w:t>go</w:t>
+      </w:r>
+      <w:proofErr w:type="gramEnd"/>
+      <w:r>
+        <w:rPr>
+          <w:rFonts w:cs="Times New Roman"/>
+          <w:color w:val="000000"/>
+        </w:rPr>
+        <w:t xml:space="preserve">” points to is a reference to the “travel” concept. This is a child of the movement concept. The “travel” concept contains three separate collections of required concepts. The first contains just the “place” concept. The second contains both the “distance” and “direction” concept and the third contains “time” and “direction.” This is when the rest of the sentence must be considered. For this example let the </w:t>
+      </w:r>
+      <w:proofErr w:type="gramStart"/>
+      <w:r>
+        <w:rPr>
+          <w:rFonts w:cs="Times New Roman"/>
+          <w:color w:val="000000"/>
+        </w:rPr>
+        <w:t>sentence also contain</w:t>
+      </w:r>
+      <w:proofErr w:type="gramEnd"/>
+      <w:r>
+        <w:rPr>
+          <w:rFonts w:cs="Times New Roman"/>
+          <w:color w:val="000000"/>
+        </w:rPr>
+        <w:t xml:space="preserve"> the word “meters.” This word is easier to map as it can only refer to a distance measurement. This lets the robot know that the desired meaning of the word “go” is to command that the robot move a specific distance. In this case the sentence is then search for a direction. In order to determine how many meters the robot is commanded to move, the “distance” concept also contains list of requirements and one of these requirements is the concept of a value, a number in this case. If the requirements of one of a concepts list aren't all there, then the other concept lists are checked. Assume instead that the sentence contains the word “to,” Being a </w:t>
+      </w:r>
+      <w:proofErr w:type="gramStart"/>
+      <w:r>
+        <w:rPr>
+          <w:rFonts w:cs="Times New Roman"/>
+          <w:color w:val="000000"/>
+        </w:rPr>
+        <w:t>preposition,</w:t>
+      </w:r>
+      <w:proofErr w:type="gramEnd"/>
+      <w:r>
+        <w:rPr>
+          <w:rFonts w:cs="Times New Roman"/>
+          <w:color w:val="000000"/>
+        </w:rPr>
+        <w:t xml:space="preserve"> this word works to connect two parts of a sentence. When this kind of word is encountered, the robot is able to look at what comes before the preposition, “go,” and what comes after it which in this example is “the red ball.” The word “the” can often </w:t>
+      </w:r>
+      <w:proofErr w:type="gramStart"/>
+      <w:r>
+        <w:rPr>
+          <w:rFonts w:cs="Times New Roman"/>
+          <w:color w:val="000000"/>
+        </w:rPr>
+        <w:t>be</w:t>
+      </w:r>
+      <w:proofErr w:type="gramEnd"/>
+      <w:r>
+        <w:rPr>
+          <w:rFonts w:cs="Times New Roman"/>
+          <w:color w:val="000000"/>
+        </w:rPr>
+        <w:t xml:space="preserve"> ignored from a conceptual parse as it does nothing to further define any objects or places. Through further processing “ball” parses to “object” and “red” parses to “color” </w:t>
+      </w:r>
+      <w:proofErr w:type="gramStart"/>
+      <w:r>
+        <w:rPr>
+          <w:rFonts w:cs="Times New Roman"/>
+          <w:color w:val="000000"/>
+        </w:rPr>
+        <w:t>which is used to classify objects.</w:t>
+      </w:r>
+      <w:proofErr w:type="gramEnd"/>
+      <w:r>
+        <w:rPr>
+          <w:rFonts w:cs="Times New Roman"/>
+          <w:color w:val="000000"/>
+        </w:rPr>
+        <w:t xml:space="preserve"> If on the other hand none of the other requirement lists match then the most complete list is chosen and the robot can then query the user explaining that there is a problem with the sentence and the user may then make any adjustments necessary. </w:t>
       </w:r>
     </w:p>
     <w:p>
@@ -9251,24 +10439,56 @@
           <w:rFonts w:cs="Times New Roman"/>
           <w:color w:val="000000"/>
         </w:rPr>
-        <w:t xml:space="preserve">. In the beginning of the first chapter Fodor sets out to show the validity of a set of arguments. These arguments deal with theories of his that explain various aspects of the human thought process and the way humans choose what concepts relate to each other. Fodor proposes several theories that the researcher used as a basis for constructing a language to knowledge mapping. </w:t>
-      </w:r>
-    </w:p>
-    <w:p>
-      <w:pPr>
-        <w:spacing w:line="480" w:lineRule="auto"/>
-        <w:rPr>
-          <w:rFonts w:cs="Times New Roman"/>
-          <w:color w:val="000000"/>
-        </w:rPr>
-      </w:pPr>
-      <w:r>
-        <w:rPr>
-          <w:rFonts w:cs="Times New Roman"/>
-          <w:color w:val="000000"/>
-        </w:rPr>
-        <w:tab/>
-        <w:t>Fodor first states that “The only psychological models of cognitive processes that seem remotely plausible represent such processes as computational.” (Fodor 27) He is making the statement that the process of thought is by nature one of computation where the brain weighs the validity of concepts as they describe objects or language. His second point states “Computation presupposes a medium of computation: a representational system.” Here he is making the point that if cognition is a computational process then there must be a medium in which to carry out these computations, this medium he says is a representational system. A representational system is a common theme in cognitive processes, it explains that no matter what the situation, people use internal conceptual representations for the real world objects they are interacting with. Lastly he states that “remotely plausible theories are better than no theories at all.” (Fodor, 27) One way this can be interpreted is as way to explain a process by which humans are able to learn by inferring plausible meanings for concepts they don't yet understand or haven't learned. These statements made by Fodor led the researcher to the thought of creating a web of concepts as a form of representational system, this web would allow external objects to be represented inside software and their relationships computed. Also it was thought that it is not necessary to understand exactly the concept that a word represents. Instead, all that is needed is an assumption of the best fitting concept as it would provide more information than no concept at all. When all of these ideas fall into place, a method of not only thinking but learning comes to light.</w:t>
+        <w:t xml:space="preserve">. In the beginning of the first chapter Fodor sets out to show the validity of a set of arguments. These arguments </w:t>
+      </w:r>
+      <w:proofErr w:type="gramStart"/>
+      <w:r>
+        <w:rPr>
+          <w:rFonts w:cs="Times New Roman"/>
+          <w:color w:val="000000"/>
+        </w:rPr>
+        <w:t>deal with theories of his that explain</w:t>
+      </w:r>
+      <w:proofErr w:type="gramEnd"/>
+      <w:r>
+        <w:rPr>
+          <w:rFonts w:cs="Times New Roman"/>
+          <w:color w:val="000000"/>
+        </w:rPr>
+        <w:t xml:space="preserve"> various aspects of the human thought process and the way humans choose what concepts relate to each other. Fodor proposes several theories that the researcher used as a basis for constructing a language to knowledge mapping. </w:t>
+      </w:r>
+    </w:p>
+    <w:p>
+      <w:pPr>
+        <w:spacing w:line="480" w:lineRule="auto"/>
+        <w:rPr>
+          <w:rFonts w:cs="Times New Roman"/>
+          <w:color w:val="000000"/>
+        </w:rPr>
+      </w:pPr>
+      <w:r>
+        <w:rPr>
+          <w:rFonts w:cs="Times New Roman"/>
+          <w:color w:val="000000"/>
+        </w:rPr>
+        <w:tab/>
+        <w:t xml:space="preserve">Fodor first states that “The only psychological models of cognitive processes that seem remotely plausible represent such processes as computational.” (Fodor 27) He is making the statement that the process of thought is by nature one of computation where the brain weighs the validity of concepts as they describe objects or language. His second point states “Computation presupposes a medium of computation: a representational system.” Here he is making the point that if cognition is a computational process then there must be a medium in which to carry out these computations, this medium he says is a representational system. A representational system is a common theme in cognitive </w:t>
+      </w:r>
+      <w:proofErr w:type="gramStart"/>
+      <w:r>
+        <w:rPr>
+          <w:rFonts w:cs="Times New Roman"/>
+          <w:color w:val="000000"/>
+        </w:rPr>
+        <w:t>processes,</w:t>
+      </w:r>
+      <w:proofErr w:type="gramEnd"/>
+      <w:r>
+        <w:rPr>
+          <w:rFonts w:cs="Times New Roman"/>
+          <w:color w:val="000000"/>
+        </w:rPr>
+        <w:t xml:space="preserve"> it explains that no matter what the situation, people use internal conceptual representations for the real world objects they are interacting with. Lastly he states that “remotely plausible theories are better than no theories at all.” (Fodor, 27) One way this can be interpreted is as way to explain a process by which humans are able to learn by inferring plausible meanings for concepts they don't yet understand or haven't learned. These statements made by Fodor led the researcher to the thought of creating a web of concepts as a form of representational system, this web would allow external objects to be represented inside software and their relationships computed. Also it was thought that it is not necessary to understand exactly the concept that a word represents. Instead, all that is needed is an assumption of the best fitting concept as it would provide more information than no concept at all. When all of these ideas fall into place, a method of not only thinking but learning comes to light.</w:t>
       </w:r>
     </w:p>
     <w:p>
@@ -9301,7 +10521,49 @@
           <w:rFonts w:cs="Times New Roman"/>
         </w:rPr>
         <w:tab/>
-        <w:t xml:space="preserve">A major portion of designing a robot that will be able to recognize objects and communicate with a user is the fact that it's not possible to give the robot a collection of every object or word that can be encountered. To overcome this the robot needs to have the ability to learn. While a piece of software is running it is trivial to store new information in a data structure. Issues arise when a program is stopped or a computer is turned off. The answer to this is to store the data representing the robots knowledge on some type of more permanent storage. A system had to be found that would allow the data to be stored in a way that was fairly portable. Very early on in the search for a knowledge storage solution, XML showed itself to be a very appropriate choice. The main benefit of XML is the ability of the programmer to define their own tags. Where the tags that exist in HTML have been defined by the W3C, the tags that XML uses are completely dependent on what type of data is to be stored in the XML document or what the XML document is supposed to represent. This made XML an obvious choice for storing a collection of related material that could represent the knowledge a system has. When the decision to use XML was made, it was necessary to find a parser that could take data in an XML document and build an internal data structure that could represent the knowledge stored in it. There are many parsers that exists for both MATLAB and for c++, so this first part was not a problem. The harder part of this is that in order for the robot to learn, there has to be a way to take any additional knowledge attained while running and store it in the XML file. This created the need for an XML generator. This was harder to find. The issue was that the parser had to convert data into the same structure that the generator would use to build the new XML file. There were implementations of parsers that could also generate new XML documents from the data that was parsed but while robust, they included unnecessary functionality that made the surprisingly simple interaction required much more complicated. This prompted the creation of a custom parser and generator. This custom solution allowed for streamlining of the process to include only the functionality that was required by the knowledge representation system. The parser functions by reading through an XML file that represents a collection of concepts and building a graph from the file. For the most part, the tags in the XML file represent concepts and sub-concepts. There are two special tags that represent other properties of the objects in the </w:t>
+        <w:t xml:space="preserve">A major portion of designing a robot that will be able to recognize objects and communicate with a user is the fact that it's not possible to give the robot a collection of every object or word that can be encountered. To overcome </w:t>
+      </w:r>
+      <w:proofErr w:type="gramStart"/>
+      <w:r>
+        <w:rPr>
+          <w:rFonts w:cs="Times New Roman"/>
+        </w:rPr>
+        <w:t>this the</w:t>
+      </w:r>
+      <w:proofErr w:type="gramEnd"/>
+      <w:r>
+        <w:rPr>
+          <w:rFonts w:cs="Times New Roman"/>
+        </w:rPr>
+        <w:t xml:space="preserve"> robot needs to have the ability to learn. While a piece of software is running it is trivial to store new information in a data structure. Issues arise when a program is stopped or a computer is turned off. The answer to this is to store the data representing the robots knowledge on some type of more permanent storage. A system had to be found that would allow the data to be stored in a way that was fairly portable. Very early on in the search for a knowledge storage solution, XML showed itself to be a very appropriate choice. The main benefit of XML is the ability of the programmer to define their own tags. Where the tags that exist in HTML have been defined by the W3C, the tags that XML uses are completely dependent on what type of data is to be stored in the XML document or what the XML document is supposed to represent. This made XML an obvious choice for storing a collection of related material that could represent the knowledge a system has. When the decision to use XML was made, it was necessary to find a parser that could take data in an XML document and build an internal data structure that could represent the knowledge stored in it. There are many parsers that </w:t>
+      </w:r>
+      <w:proofErr w:type="gramStart"/>
+      <w:r>
+        <w:rPr>
+          <w:rFonts w:cs="Times New Roman"/>
+        </w:rPr>
+        <w:t>exists</w:t>
+      </w:r>
+      <w:proofErr w:type="gramEnd"/>
+      <w:r>
+        <w:rPr>
+          <w:rFonts w:cs="Times New Roman"/>
+        </w:rPr>
+        <w:t xml:space="preserve"> for both MATLAB and for </w:t>
+      </w:r>
+      <w:proofErr w:type="spellStart"/>
+      <w:r>
+        <w:rPr>
+          <w:rFonts w:cs="Times New Roman"/>
+        </w:rPr>
+        <w:t>c++</w:t>
+      </w:r>
+      <w:proofErr w:type="spellEnd"/>
+      <w:r>
+        <w:rPr>
+          <w:rFonts w:cs="Times New Roman"/>
+        </w:rPr>
+        <w:t xml:space="preserve">, so this first part was not a problem. The harder part of this is that in order for the robot to learn, there has to be a way to take any additional knowledge attained while running and store it in the XML file. This created the need for an XML generator. This was harder to find. The issue was that the parser had to convert data into the same structure that the generator would use to build the new XML file. There were implementations of parsers that could also generate new XML documents from the data that was parsed but while robust, they included unnecessary functionality that made the surprisingly simple interaction required much more complicated. This prompted the creation of a custom parser and generator. This custom solution allowed for streamlining of the process to include only the functionality that was required by the knowledge representation system. The parser functions by reading through an XML file that represents a collection of concepts and building a graph from the file. For the most part, the tags in the XML file represent concepts and sub-concepts. There are two special tags that represent other properties of the objects in the </w:t>
       </w:r>
       <w:r>
         <w:rPr>
@@ -9325,7 +10587,63 @@
         <w:rPr>
           <w:rFonts w:cs="Times New Roman"/>
         </w:rPr>
-        <w:t xml:space="preserve"> they represent references to other objects that an object needs to have access to. The first of these is the “reqgrp” tag. This tag lets the parser know that the data contained in this tag represents a list of other objects that are required for this object to be valid. This is a way to check if a word is representing a given concept by ensuring that the sentence the word is in contains the other required concepts. The second tag is “req” this represents an item in a reqgrp. The contents of this tag is the name of the required concept. The tag must also contain at least one attribute called “parent” who's value is the name representing the parent of the required concept. This is necessary as there are some concepts that have the same name but are part of different root concepts, such as color being in the descriptor concept and the value concept. The parent attribute ensures that the appropriate required concept is selected. Figure x shows a sample of XML code and figure y shows the graph that is built from that sample.</w:t>
+        <w:t xml:space="preserve"> they represent references to other objects that an object needs to have access to. The first of these is the “</w:t>
+      </w:r>
+      <w:proofErr w:type="spellStart"/>
+      <w:r>
+        <w:rPr>
+          <w:rFonts w:cs="Times New Roman"/>
+        </w:rPr>
+        <w:t>reqgrp</w:t>
+      </w:r>
+      <w:proofErr w:type="spellEnd"/>
+      <w:r>
+        <w:rPr>
+          <w:rFonts w:cs="Times New Roman"/>
+        </w:rPr>
+        <w:t>” tag. This tag lets the parser know that the data contained in this tag represents a list of other objects that are required for this object to be valid. This is a way to check if a word is representing a given concept by ensuring that the sentence the word is in contains the other required concepts. The second tag is “</w:t>
+      </w:r>
+      <w:proofErr w:type="spellStart"/>
+      <w:r>
+        <w:rPr>
+          <w:rFonts w:cs="Times New Roman"/>
+        </w:rPr>
+        <w:t>req</w:t>
+      </w:r>
+      <w:proofErr w:type="spellEnd"/>
+      <w:r>
+        <w:rPr>
+          <w:rFonts w:cs="Times New Roman"/>
+        </w:rPr>
+        <w:t xml:space="preserve">” this represents an item in a </w:t>
+      </w:r>
+      <w:proofErr w:type="spellStart"/>
+      <w:r>
+        <w:rPr>
+          <w:rFonts w:cs="Times New Roman"/>
+        </w:rPr>
+        <w:t>reqgrp</w:t>
+      </w:r>
+      <w:proofErr w:type="spellEnd"/>
+      <w:r>
+        <w:rPr>
+          <w:rFonts w:cs="Times New Roman"/>
+        </w:rPr>
+        <w:t xml:space="preserve">. The </w:t>
+      </w:r>
+      <w:proofErr w:type="gramStart"/>
+      <w:r>
+        <w:rPr>
+          <w:rFonts w:cs="Times New Roman"/>
+        </w:rPr>
+        <w:t>contents of this tag is</w:t>
+      </w:r>
+      <w:proofErr w:type="gramEnd"/>
+      <w:r>
+        <w:rPr>
+          <w:rFonts w:cs="Times New Roman"/>
+        </w:rPr>
+        <w:t xml:space="preserve"> the name of the required concept. The tag must also contain at least one attribute called “parent” who's value is the name representing the parent of the required concept. This is necessary as there are some concepts that have the same name but are part of different root concepts, such as color being in the descriptor concept and the value concept. The parent attribute ensures that the appropriate required concept is selected. Figure x shows a sample of XML code and figure y shows the graph that is built from that sample.</w:t>
       </w:r>
     </w:p>
     <w:p>
@@ -9810,7 +11128,7 @@
       <w:rPr>
         <w:noProof/>
       </w:rPr>
-      <w:t>21</w:t>
+      <w:t>20</w:t>
     </w:r>
     <w:r>
       <w:fldChar w:fldCharType="end"/>
@@ -9844,7 +11162,7 @@
       <w:rPr>
         <w:noProof/>
       </w:rPr>
-      <w:t>31</w:t>
+      <w:t>24</w:t>
     </w:r>
     <w:r>
       <w:fldChar w:fldCharType="end"/>
@@ -11562,7 +12880,7 @@
 </file>
 
 <file path=customXml/itemProps1.xml><?xml version="1.0" encoding="utf-8"?>
-<ds:datastoreItem xmlns:ds="http://schemas.openxmlformats.org/officeDocument/2006/customXml" ds:itemID="{D5934777-0AC7-409B-AF24-462CA3790B72}">
+<ds:datastoreItem xmlns:ds="http://schemas.openxmlformats.org/officeDocument/2006/customXml" ds:itemID="{E0AC6E1E-152D-48F9-BBE9-6E03183B7B3C}">
   <ds:schemaRefs>
     <ds:schemaRef ds:uri="http://schemas.openxmlformats.org/officeDocument/2006/bibliography"/>
   </ds:schemaRefs>

</xml_diff>